<commit_message>
pll vs nll updates
</commit_message>
<xml_diff>
--- a/lacrosse/lacrosse_pll_vs_nll/lacrosse_pll_vs_nll_worksheet.docx
+++ b/lacrosse/lacrosse_pll_vs_nll/lacrosse_pll_vs_nll_worksheet.docx
@@ -1,6 +1,6 @@
 
 <file path=word/document.xml><?xml version="1.0" encoding="utf-8"?>
-<w:document xmlns:wpc="http://schemas.microsoft.com/office/word/2010/wordprocessingCanvas" xmlns:cx="http://schemas.microsoft.com/office/drawing/2014/chartex" xmlns:cx1="http://schemas.microsoft.com/office/drawing/2015/9/8/chartex" xmlns:cx2="http://schemas.microsoft.com/office/drawing/2015/10/21/chartex" xmlns:cx3="http://schemas.microsoft.com/office/drawing/2016/5/9/chartex" xmlns:cx4="http://schemas.microsoft.com/office/drawing/2016/5/10/chartex" xmlns:cx5="http://schemas.microsoft.com/office/drawing/2016/5/11/chartex" xmlns:cx6="http://schemas.microsoft.com/office/drawing/2016/5/12/chartex" xmlns:cx7="http://schemas.microsoft.com/office/drawing/2016/5/13/chartex" xmlns:cx8="http://schemas.microsoft.com/office/drawing/2016/5/14/chartex" xmlns:mc="http://schemas.openxmlformats.org/markup-compatibility/2006" xmlns:aink="http://schemas.microsoft.com/office/drawing/2016/ink" xmlns:am3d="http://schemas.microsoft.com/office/drawing/2017/model3d" xmlns:o="urn:schemas-microsoft-com:office:office" xmlns:oel="http://schemas.microsoft.com/office/2019/extlst" xmlns:r="http://schemas.openxmlformats.org/officeDocument/2006/relationships" xmlns:m="http://schemas.openxmlformats.org/officeDocument/2006/math" xmlns:v="urn:schemas-microsoft-com:vml" xmlns:wp14="http://schemas.microsoft.com/office/word/2010/wordprocessingDrawing" xmlns:wp="http://schemas.openxmlformats.org/drawingml/2006/wordprocessingDrawing" xmlns:w10="urn:schemas-microsoft-com:office:word" xmlns:w="http://schemas.openxmlformats.org/wordprocessingml/2006/main" xmlns:w14="http://schemas.microsoft.com/office/word/2010/wordml" xmlns:w15="http://schemas.microsoft.com/office/word/2012/wordml" xmlns:w16cex="http://schemas.microsoft.com/office/word/2018/wordml/cex" xmlns:w16cid="http://schemas.microsoft.com/office/word/2016/wordml/cid" xmlns:w16="http://schemas.microsoft.com/office/word/2018/wordml" xmlns:w16sdtdh="http://schemas.microsoft.com/office/word/2020/wordml/sdtdatahash" xmlns:w16se="http://schemas.microsoft.com/office/word/2015/wordml/symex" xmlns:wpg="http://schemas.microsoft.com/office/word/2010/wordprocessingGroup" xmlns:wpi="http://schemas.microsoft.com/office/word/2010/wordprocessingInk" xmlns:wne="http://schemas.microsoft.com/office/word/2006/wordml" xmlns:wps="http://schemas.microsoft.com/office/word/2010/wordprocessingShape" mc:Ignorable="w14 w15 w16se w16cid w16 w16cex w16sdtdh wp14">
+<w:document xmlns:wpc="http://schemas.microsoft.com/office/word/2010/wordprocessingCanvas" xmlns:cx="http://schemas.microsoft.com/office/drawing/2014/chartex" xmlns:cx1="http://schemas.microsoft.com/office/drawing/2015/9/8/chartex" xmlns:cx2="http://schemas.microsoft.com/office/drawing/2015/10/21/chartex" xmlns:cx3="http://schemas.microsoft.com/office/drawing/2016/5/9/chartex" xmlns:cx4="http://schemas.microsoft.com/office/drawing/2016/5/10/chartex" xmlns:cx5="http://schemas.microsoft.com/office/drawing/2016/5/11/chartex" xmlns:cx6="http://schemas.microsoft.com/office/drawing/2016/5/12/chartex" xmlns:cx7="http://schemas.microsoft.com/office/drawing/2016/5/13/chartex" xmlns:cx8="http://schemas.microsoft.com/office/drawing/2016/5/14/chartex" xmlns:mc="http://schemas.openxmlformats.org/markup-compatibility/2006" xmlns:aink="http://schemas.microsoft.com/office/drawing/2016/ink" xmlns:am3d="http://schemas.microsoft.com/office/drawing/2017/model3d" xmlns:o="urn:schemas-microsoft-com:office:office" xmlns:oel="http://schemas.microsoft.com/office/2019/extlst" xmlns:r="http://schemas.openxmlformats.org/officeDocument/2006/relationships" xmlns:m="http://schemas.openxmlformats.org/officeDocument/2006/math" xmlns:v="urn:schemas-microsoft-com:vml" xmlns:wp14="http://schemas.microsoft.com/office/word/2010/wordprocessingDrawing" xmlns:wp="http://schemas.openxmlformats.org/drawingml/2006/wordprocessingDrawing" xmlns:w10="urn:schemas-microsoft-com:office:word" xmlns:w="http://schemas.openxmlformats.org/wordprocessingml/2006/main" xmlns:w14="http://schemas.microsoft.com/office/word/2010/wordml" xmlns:w15="http://schemas.microsoft.com/office/word/2012/wordml" xmlns:w16cex="http://schemas.microsoft.com/office/word/2018/wordml/cex" xmlns:w16cid="http://schemas.microsoft.com/office/word/2016/wordml/cid" xmlns:w16="http://schemas.microsoft.com/office/word/2018/wordml" xmlns:w16du="http://schemas.microsoft.com/office/word/2023/wordml/word16du" xmlns:w16sdtdh="http://schemas.microsoft.com/office/word/2020/wordml/sdtdatahash" xmlns:w16se="http://schemas.microsoft.com/office/word/2015/wordml/symex" xmlns:wpg="http://schemas.microsoft.com/office/word/2010/wordprocessingGroup" xmlns:wpi="http://schemas.microsoft.com/office/word/2010/wordprocessingInk" xmlns:wne="http://schemas.microsoft.com/office/word/2006/wordml" xmlns:wps="http://schemas.microsoft.com/office/word/2010/wordprocessingShape" mc:Ignorable="w14 w15 w16se w16cid w16 w16cex w16sdtdh w16du wp14">
   <w:body>
     <w:p>
       <w:pPr>
@@ -68,7 +68,21 @@
           <w:rFonts w:asciiTheme="minorHAnsi" w:hAnsiTheme="minorHAnsi"/>
           <w:sz w:val="22"/>
         </w:rPr>
-        <w:t xml:space="preserve">LL is played in an indoor, smaller field while the </w:t>
+        <w:t xml:space="preserve">LL is </w:t>
+      </w:r>
+      <w:r>
+        <w:rPr>
+          <w:rFonts w:asciiTheme="minorHAnsi" w:hAnsiTheme="minorHAnsi"/>
+          <w:sz w:val="22"/>
+        </w:rPr>
+        <w:t xml:space="preserve">a box lacrosse league that is </w:t>
+      </w:r>
+      <w:r>
+        <w:rPr>
+          <w:rFonts w:asciiTheme="minorHAnsi" w:hAnsiTheme="minorHAnsi"/>
+          <w:sz w:val="22"/>
+        </w:rPr>
+        <w:t xml:space="preserve">played in an indoor, smaller field while the </w:t>
       </w:r>
       <w:r>
         <w:rPr>
@@ -82,7 +96,35 @@
           <w:rFonts w:asciiTheme="minorHAnsi" w:hAnsiTheme="minorHAnsi"/>
           <w:sz w:val="22"/>
         </w:rPr>
-        <w:t>LL plays on an outdoor field with traditional dimensions</w:t>
+        <w:t>LL</w:t>
+      </w:r>
+      <w:r>
+        <w:rPr>
+          <w:rFonts w:asciiTheme="minorHAnsi" w:hAnsiTheme="minorHAnsi"/>
+          <w:sz w:val="22"/>
+        </w:rPr>
+        <w:t xml:space="preserve"> is a field lacrosse league that</w:t>
+      </w:r>
+      <w:r>
+        <w:rPr>
+          <w:rFonts w:asciiTheme="minorHAnsi" w:hAnsiTheme="minorHAnsi"/>
+          <w:sz w:val="22"/>
+        </w:rPr>
+        <w:t xml:space="preserve"> plays on an outdoor field with </w:t>
+      </w:r>
+      <w:r>
+        <w:rPr>
+          <w:rFonts w:asciiTheme="minorHAnsi" w:hAnsiTheme="minorHAnsi"/>
+          <w:sz w:val="22"/>
+        </w:rPr>
+        <w:t xml:space="preserve">larger </w:t>
+      </w:r>
+      <w:r>
+        <w:rPr>
+          <w:rFonts w:asciiTheme="minorHAnsi" w:hAnsiTheme="minorHAnsi"/>
+          <w:sz w:val="22"/>
+        </w:rPr>
+        <w:t>dimensions</w:t>
       </w:r>
       <w:r>
         <w:rPr>
@@ -267,11 +309,11 @@
           </mc:Choice>
           <mc:Fallback>
             <w:pict>
-              <v:shapetype id="_x0000_t202" coordsize="21600,21600" o:spt="202" path="m,l,21600r21600,l21600,xe">
+              <v:shapetype w14:anchorId="2A9E9B80" id="_x0000_t202" coordsize="21600,21600" o:spt="202" path="m,l,21600r21600,l21600,xe">
                 <v:stroke joinstyle="miter"/>
                 <v:path gradientshapeok="t" o:connecttype="rect"/>
               </v:shapetype>
-              <v:shape id="Text Box 2" o:spid="_x0000_s1026" type="#_x0000_t202" style="position:absolute;left:0;text-align:left;margin-left:9.4pt;margin-top:12.95pt;width:219.75pt;height:27.75pt;z-index:251659264;visibility:visible;mso-wrap-style:square;mso-width-percent:0;mso-height-percent:0;mso-wrap-distance-left:9pt;mso-wrap-distance-top:3.6pt;mso-wrap-distance-right:9pt;mso-wrap-distance-bottom:3.6pt;mso-position-horizontal:absolute;mso-position-horizontal-relative:text;mso-position-vertical:absolute;mso-position-vertical-relative:text;mso-width-percent:0;mso-height-percent:0;mso-width-relative:margin;mso-height-relative:margin;v-text-anchor:top" o:gfxdata="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" filled="f" stroked="f">
+              <v:shape id="Text Box 2" o:spid="_x0000_s1026" type="#_x0000_t202" style="position:absolute;left:0;text-align:left;margin-left:9.4pt;margin-top:12.95pt;width:219.75pt;height:27.75pt;z-index:251659264;visibility:visible;mso-wrap-style:square;mso-width-percent:0;mso-height-percent:0;mso-wrap-distance-left:9pt;mso-wrap-distance-top:3.6pt;mso-wrap-distance-right:9pt;mso-wrap-distance-bottom:3.6pt;mso-position-horizontal:absolute;mso-position-horizontal-relative:text;mso-position-vertical:absolute;mso-position-vertical-relative:text;mso-width-percent:0;mso-height-percent:0;mso-width-relative:margin;mso-height-relative:margin;v-text-anchor:top" o:gfxdata="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" filled="f" stroked="f">
                 <v:textbox>
                   <w:txbxContent>
                     <w:p>
@@ -914,7 +956,28 @@
           <w:rFonts w:asciiTheme="minorHAnsi" w:hAnsiTheme="minorHAnsi"/>
           <w:sz w:val="22"/>
         </w:rPr>
-        <w:t>Identify both variables in this data.</w:t>
+        <w:t xml:space="preserve">Identify both </w:t>
+      </w:r>
+      <w:r>
+        <w:rPr>
+          <w:rFonts w:asciiTheme="minorHAnsi" w:hAnsiTheme="minorHAnsi"/>
+          <w:sz w:val="22"/>
+        </w:rPr>
+        <w:t xml:space="preserve">the </w:t>
+      </w:r>
+      <w:r>
+        <w:rPr>
+          <w:rFonts w:asciiTheme="minorHAnsi" w:hAnsiTheme="minorHAnsi"/>
+          <w:sz w:val="22"/>
+        </w:rPr>
+        <w:t>variables in this data</w:t>
+      </w:r>
+      <w:r>
+        <w:rPr>
+          <w:rFonts w:asciiTheme="minorHAnsi" w:hAnsiTheme="minorHAnsi"/>
+          <w:sz w:val="22"/>
+        </w:rPr>
+        <w:t>. For any numerical variables, denote the units and for categorical variables, list the levels.</w:t>
       </w:r>
     </w:p>
     <w:p>
@@ -952,14 +1015,14 @@
           <w:rFonts w:asciiTheme="minorHAnsi" w:hAnsiTheme="minorHAnsi"/>
           <w:sz w:val="22"/>
         </w:rPr>
-        <w:t>Do t</w:t>
-      </w:r>
-      <w:r>
-        <w:rPr>
-          <w:rFonts w:asciiTheme="minorHAnsi" w:hAnsiTheme="minorHAnsi"/>
-          <w:sz w:val="22"/>
-        </w:rPr>
-        <w:t>hese data provide evidence that, on average</w:t>
+        <w:t>Suppose you are interested in using these data to determine if there is statistically discernible evidence that</w:t>
+      </w:r>
+      <w:r>
+        <w:rPr>
+          <w:rFonts w:asciiTheme="minorHAnsi" w:hAnsiTheme="minorHAnsi"/>
+          <w:sz w:val="22"/>
+        </w:rPr>
+        <w:t>, on average</w:t>
       </w:r>
       <w:r>
         <w:rPr>
@@ -987,8 +1050,217 @@
           <w:rFonts w:asciiTheme="minorHAnsi" w:hAnsiTheme="minorHAnsi"/>
           <w:sz w:val="22"/>
         </w:rPr>
-        <w:t>? Include all details of the appropriate hypothesis test.</w:t>
-      </w:r>
+        <w:t>.</w:t>
+      </w:r>
+    </w:p>
+    <w:p>
+      <w:pPr>
+        <w:pStyle w:val="ListParagraph"/>
+        <w:ind w:left="360"/>
+        <w:rPr>
+          <w:rFonts w:asciiTheme="minorHAnsi" w:hAnsiTheme="minorHAnsi"/>
+          <w:sz w:val="22"/>
+        </w:rPr>
+      </w:pPr>
+    </w:p>
+    <w:p>
+      <w:pPr>
+        <w:pStyle w:val="ListParagraph"/>
+        <w:numPr>
+          <w:ilvl w:val="1"/>
+          <w:numId w:val="8"/>
+        </w:numPr>
+        <w:rPr>
+          <w:rFonts w:asciiTheme="minorHAnsi" w:hAnsiTheme="minorHAnsi"/>
+          <w:sz w:val="22"/>
+        </w:rPr>
+      </w:pPr>
+      <w:r>
+        <w:rPr>
+          <w:rFonts w:asciiTheme="minorHAnsi" w:hAnsiTheme="minorHAnsi"/>
+          <w:sz w:val="22"/>
+        </w:rPr>
+        <w:t>Identify the statistical inference procedure that would be appropriate to answer this research question.</w:t>
+      </w:r>
+    </w:p>
+    <w:p>
+      <w:pPr>
+        <w:pStyle w:val="ListParagraph"/>
+        <w:rPr>
+          <w:rFonts w:asciiTheme="minorHAnsi" w:hAnsiTheme="minorHAnsi"/>
+          <w:sz w:val="22"/>
+        </w:rPr>
+      </w:pPr>
+    </w:p>
+    <w:p>
+      <w:pPr>
+        <w:pStyle w:val="ListParagraph"/>
+        <w:numPr>
+          <w:ilvl w:val="1"/>
+          <w:numId w:val="8"/>
+        </w:numPr>
+        <w:rPr>
+          <w:rFonts w:asciiTheme="minorHAnsi" w:hAnsiTheme="minorHAnsi"/>
+          <w:sz w:val="22"/>
+        </w:rPr>
+      </w:pPr>
+      <w:r>
+        <w:rPr>
+          <w:rFonts w:asciiTheme="minorHAnsi" w:hAnsiTheme="minorHAnsi"/>
+          <w:sz w:val="22"/>
+        </w:rPr>
+        <w:t>Define appropriate parameters of interest that could be used to address the research question based on the procedure you identified in the previous part.</w:t>
+      </w:r>
+    </w:p>
+    <w:p>
+      <w:pPr>
+        <w:pStyle w:val="ListParagraph"/>
+        <w:rPr>
+          <w:rFonts w:asciiTheme="minorHAnsi" w:hAnsiTheme="minorHAnsi"/>
+          <w:sz w:val="22"/>
+        </w:rPr>
+      </w:pPr>
+    </w:p>
+    <w:p>
+      <w:pPr>
+        <w:pStyle w:val="ListParagraph"/>
+        <w:numPr>
+          <w:ilvl w:val="1"/>
+          <w:numId w:val="8"/>
+        </w:numPr>
+        <w:rPr>
+          <w:rFonts w:asciiTheme="minorHAnsi" w:hAnsiTheme="minorHAnsi"/>
+          <w:sz w:val="22"/>
+        </w:rPr>
+      </w:pPr>
+      <w:r>
+        <w:rPr>
+          <w:rFonts w:asciiTheme="minorHAnsi" w:hAnsiTheme="minorHAnsi"/>
+          <w:sz w:val="22"/>
+        </w:rPr>
+        <w:t>List any assumptions that must be made about these data and inference procedure you will use. Assess them and explain any weaknesses in them.</w:t>
+      </w:r>
+    </w:p>
+    <w:p>
+      <w:pPr>
+        <w:pStyle w:val="ListParagraph"/>
+        <w:rPr>
+          <w:rFonts w:asciiTheme="minorHAnsi" w:hAnsiTheme="minorHAnsi"/>
+          <w:sz w:val="22"/>
+        </w:rPr>
+      </w:pPr>
+    </w:p>
+    <w:p>
+      <w:pPr>
+        <w:pStyle w:val="ListParagraph"/>
+        <w:numPr>
+          <w:ilvl w:val="1"/>
+          <w:numId w:val="8"/>
+        </w:numPr>
+        <w:rPr>
+          <w:rFonts w:asciiTheme="minorHAnsi" w:hAnsiTheme="minorHAnsi"/>
+          <w:sz w:val="22"/>
+        </w:rPr>
+      </w:pPr>
+      <w:r>
+        <w:rPr>
+          <w:rFonts w:asciiTheme="minorHAnsi" w:hAnsiTheme="minorHAnsi"/>
+          <w:sz w:val="22"/>
+        </w:rPr>
+        <w:t>Record the null and alternative hypotheses associated with the research question.</w:t>
+      </w:r>
+    </w:p>
+    <w:p>
+      <w:pPr>
+        <w:pStyle w:val="ListParagraph"/>
+        <w:rPr>
+          <w:rFonts w:asciiTheme="minorHAnsi" w:hAnsiTheme="minorHAnsi"/>
+          <w:sz w:val="22"/>
+        </w:rPr>
+      </w:pPr>
+    </w:p>
+    <w:p>
+      <w:pPr>
+        <w:pStyle w:val="ListParagraph"/>
+        <w:numPr>
+          <w:ilvl w:val="1"/>
+          <w:numId w:val="8"/>
+        </w:numPr>
+        <w:rPr>
+          <w:rFonts w:asciiTheme="minorHAnsi" w:hAnsiTheme="minorHAnsi"/>
+          <w:sz w:val="22"/>
+        </w:rPr>
+      </w:pPr>
+      <w:r>
+        <w:rPr>
+          <w:rFonts w:asciiTheme="minorHAnsi" w:hAnsiTheme="minorHAnsi"/>
+          <w:sz w:val="22"/>
+        </w:rPr>
+        <w:t>Calculate the appropriate test statistic and p-value.</w:t>
+      </w:r>
+    </w:p>
+    <w:p>
+      <w:pPr>
+        <w:pStyle w:val="ListParagraph"/>
+        <w:rPr>
+          <w:rFonts w:asciiTheme="minorHAnsi" w:hAnsiTheme="minorHAnsi"/>
+          <w:sz w:val="22"/>
+        </w:rPr>
+      </w:pPr>
+    </w:p>
+    <w:p>
+      <w:pPr>
+        <w:pStyle w:val="ListParagraph"/>
+        <w:numPr>
+          <w:ilvl w:val="1"/>
+          <w:numId w:val="8"/>
+        </w:numPr>
+        <w:rPr>
+          <w:rFonts w:asciiTheme="minorHAnsi" w:hAnsiTheme="minorHAnsi"/>
+          <w:sz w:val="22"/>
+        </w:rPr>
+      </w:pPr>
+      <w:r>
+        <w:rPr>
+          <w:rFonts w:asciiTheme="minorHAnsi" w:hAnsiTheme="minorHAnsi"/>
+          <w:sz w:val="22"/>
+        </w:rPr>
+        <w:t xml:space="preserve">Using the p-value, provide an appropriate </w:t>
+      </w:r>
+      <w:r>
+        <w:rPr>
+          <w:rFonts w:asciiTheme="minorHAnsi" w:hAnsiTheme="minorHAnsi"/>
+          <w:sz w:val="22"/>
+        </w:rPr>
+        <w:t>conclusion for the research question. Be sure to provide full context of the application.</w:t>
+      </w:r>
+    </w:p>
+    <w:p>
+      <w:pPr>
+        <w:pStyle w:val="ListParagraph"/>
+        <w:rPr>
+          <w:rFonts w:asciiTheme="minorHAnsi" w:hAnsiTheme="minorHAnsi"/>
+          <w:sz w:val="22"/>
+        </w:rPr>
+      </w:pPr>
+    </w:p>
+    <w:p>
+      <w:pPr>
+        <w:rPr>
+          <w:rFonts w:asciiTheme="minorHAnsi" w:hAnsiTheme="minorHAnsi"/>
+          <w:sz w:val="22"/>
+        </w:rPr>
+      </w:pPr>
+    </w:p>
+    <w:p>
+      <w:pPr>
+        <w:pStyle w:val="ListParagraph"/>
+        <w:ind w:left="360"/>
+        <w:rPr>
+          <w:rFonts w:asciiTheme="minorHAnsi" w:hAnsiTheme="minorHAnsi"/>
+          <w:sz w:val="22"/>
+        </w:rPr>
+      </w:pPr>
     </w:p>
     <w:p>
       <w:pPr>
@@ -1275,7 +1547,7 @@
           </mc:Choice>
           <mc:Fallback>
             <w:pict>
-              <v:shape w14:anchorId="4926CC6D" id="_x0000_s1027" type="#_x0000_t202" style="position:absolute;margin-left:-8.25pt;margin-top:1.05pt;width:315pt;height:27.75pt;z-index:251661312;visibility:visible;mso-wrap-style:square;mso-width-percent:0;mso-height-percent:0;mso-wrap-distance-left:9pt;mso-wrap-distance-top:3.6pt;mso-wrap-distance-right:9pt;mso-wrap-distance-bottom:3.6pt;mso-position-horizontal:absolute;mso-position-horizontal-relative:margin;mso-position-vertical:absolute;mso-position-vertical-relative:text;mso-width-percent:0;mso-height-percent:0;mso-width-relative:margin;mso-height-relative:margin;v-text-anchor:top" o:gfxdata="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" filled="f" stroked="f">
+              <v:shape w14:anchorId="06EF7C7D" id="_x0000_s1027" type="#_x0000_t202" style="position:absolute;margin-left:-8.25pt;margin-top:1.05pt;width:315pt;height:27.75pt;z-index:251661312;visibility:visible;mso-wrap-style:square;mso-width-percent:0;mso-height-percent:0;mso-wrap-distance-left:9pt;mso-wrap-distance-top:3.6pt;mso-wrap-distance-right:9pt;mso-wrap-distance-bottom:3.6pt;mso-position-horizontal:absolute;mso-position-horizontal-relative:margin;mso-position-vertical:absolute;mso-position-vertical-relative:text;mso-width-percent:0;mso-height-percent:0;mso-width-relative:margin;mso-height-relative:margin;v-text-anchor:top" o:gfxdata="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" filled="f" stroked="f">
                 <v:textbox>
                   <w:txbxContent>
                     <w:p>
@@ -1297,17 +1569,7 @@
                           <w:color w:val="056EB2"/>
                           <w:szCs w:val="24"/>
                         </w:rPr>
-                        <w:t xml:space="preserve"> for Goals</w:t>
-                      </w:r>
-                      <w:r>
-                        <w:rPr>
-                          <w:rFonts w:ascii="Segoe UI" w:eastAsia="Times New Roman" w:hAnsi="Segoe UI" w:cs="Segoe UI"/>
-                          <w:b/>
-                          <w:bCs/>
-                          <w:color w:val="056EB2"/>
-                          <w:szCs w:val="24"/>
-                        </w:rPr>
-                        <w:t xml:space="preserve"> (per 48 minutes)</w:t>
+                        <w:t xml:space="preserve"> for Goals (per 48 minutes)</w:t>
                       </w:r>
                       <w:r>
                         <w:rPr>
@@ -1969,6 +2231,19 @@
           <w:sz w:val="22"/>
         </w:rPr>
       </w:pPr>
+    </w:p>
+    <w:p>
+      <w:pPr>
+        <w:pStyle w:val="ListParagraph"/>
+        <w:numPr>
+          <w:ilvl w:val="0"/>
+          <w:numId w:val="9"/>
+        </w:numPr>
+        <w:rPr>
+          <w:rFonts w:asciiTheme="minorHAnsi" w:hAnsiTheme="minorHAnsi"/>
+          <w:sz w:val="22"/>
+        </w:rPr>
+      </w:pPr>
       <w:r>
         <w:rPr>
           <w:rFonts w:asciiTheme="minorHAnsi" w:hAnsiTheme="minorHAnsi"/>
@@ -2107,7 +2382,7 @@
 </file>
 
 <file path=word/endnotes.xml><?xml version="1.0" encoding="utf-8"?>
-<w:endnotes xmlns:wpc="http://schemas.microsoft.com/office/word/2010/wordprocessingCanvas" xmlns:cx="http://schemas.microsoft.com/office/drawing/2014/chartex" xmlns:cx1="http://schemas.microsoft.com/office/drawing/2015/9/8/chartex" xmlns:cx2="http://schemas.microsoft.com/office/drawing/2015/10/21/chartex" xmlns:cx3="http://schemas.microsoft.com/office/drawing/2016/5/9/chartex" xmlns:cx4="http://schemas.microsoft.com/office/drawing/2016/5/10/chartex" xmlns:cx5="http://schemas.microsoft.com/office/drawing/2016/5/11/chartex" xmlns:cx6="http://schemas.microsoft.com/office/drawing/2016/5/12/chartex" xmlns:cx7="http://schemas.microsoft.com/office/drawing/2016/5/13/chartex" xmlns:cx8="http://schemas.microsoft.com/office/drawing/2016/5/14/chartex" xmlns:mc="http://schemas.openxmlformats.org/markup-compatibility/2006" xmlns:aink="http://schemas.microsoft.com/office/drawing/2016/ink" xmlns:am3d="http://schemas.microsoft.com/office/drawing/2017/model3d" xmlns:o="urn:schemas-microsoft-com:office:office" xmlns:oel="http://schemas.microsoft.com/office/2019/extlst" xmlns:r="http://schemas.openxmlformats.org/officeDocument/2006/relationships" xmlns:m="http://schemas.openxmlformats.org/officeDocument/2006/math" xmlns:v="urn:schemas-microsoft-com:vml" xmlns:wp14="http://schemas.microsoft.com/office/word/2010/wordprocessingDrawing" xmlns:wp="http://schemas.openxmlformats.org/drawingml/2006/wordprocessingDrawing" xmlns:w10="urn:schemas-microsoft-com:office:word" xmlns:w="http://schemas.openxmlformats.org/wordprocessingml/2006/main" xmlns:w14="http://schemas.microsoft.com/office/word/2010/wordml" xmlns:w15="http://schemas.microsoft.com/office/word/2012/wordml" xmlns:w16cex="http://schemas.microsoft.com/office/word/2018/wordml/cex" xmlns:w16cid="http://schemas.microsoft.com/office/word/2016/wordml/cid" xmlns:w16="http://schemas.microsoft.com/office/word/2018/wordml" xmlns:w16sdtdh="http://schemas.microsoft.com/office/word/2020/wordml/sdtdatahash" xmlns:w16se="http://schemas.microsoft.com/office/word/2015/wordml/symex" xmlns:wpg="http://schemas.microsoft.com/office/word/2010/wordprocessingGroup" xmlns:wpi="http://schemas.microsoft.com/office/word/2010/wordprocessingInk" xmlns:wne="http://schemas.microsoft.com/office/word/2006/wordml" xmlns:wps="http://schemas.microsoft.com/office/word/2010/wordprocessingShape" mc:Ignorable="w14 w15 w16se w16cid w16 w16cex w16sdtdh wp14">
+<w:endnotes xmlns:wpc="http://schemas.microsoft.com/office/word/2010/wordprocessingCanvas" xmlns:cx="http://schemas.microsoft.com/office/drawing/2014/chartex" xmlns:cx1="http://schemas.microsoft.com/office/drawing/2015/9/8/chartex" xmlns:cx2="http://schemas.microsoft.com/office/drawing/2015/10/21/chartex" xmlns:cx3="http://schemas.microsoft.com/office/drawing/2016/5/9/chartex" xmlns:cx4="http://schemas.microsoft.com/office/drawing/2016/5/10/chartex" xmlns:cx5="http://schemas.microsoft.com/office/drawing/2016/5/11/chartex" xmlns:cx6="http://schemas.microsoft.com/office/drawing/2016/5/12/chartex" xmlns:cx7="http://schemas.microsoft.com/office/drawing/2016/5/13/chartex" xmlns:cx8="http://schemas.microsoft.com/office/drawing/2016/5/14/chartex" xmlns:mc="http://schemas.openxmlformats.org/markup-compatibility/2006" xmlns:aink="http://schemas.microsoft.com/office/drawing/2016/ink" xmlns:am3d="http://schemas.microsoft.com/office/drawing/2017/model3d" xmlns:o="urn:schemas-microsoft-com:office:office" xmlns:oel="http://schemas.microsoft.com/office/2019/extlst" xmlns:r="http://schemas.openxmlformats.org/officeDocument/2006/relationships" xmlns:m="http://schemas.openxmlformats.org/officeDocument/2006/math" xmlns:v="urn:schemas-microsoft-com:vml" xmlns:wp14="http://schemas.microsoft.com/office/word/2010/wordprocessingDrawing" xmlns:wp="http://schemas.openxmlformats.org/drawingml/2006/wordprocessingDrawing" xmlns:w10="urn:schemas-microsoft-com:office:word" xmlns:w="http://schemas.openxmlformats.org/wordprocessingml/2006/main" xmlns:w14="http://schemas.microsoft.com/office/word/2010/wordml" xmlns:w15="http://schemas.microsoft.com/office/word/2012/wordml" xmlns:w16cex="http://schemas.microsoft.com/office/word/2018/wordml/cex" xmlns:w16cid="http://schemas.microsoft.com/office/word/2016/wordml/cid" xmlns:w16="http://schemas.microsoft.com/office/word/2018/wordml" xmlns:w16du="http://schemas.microsoft.com/office/word/2023/wordml/word16du" xmlns:w16sdtdh="http://schemas.microsoft.com/office/word/2020/wordml/sdtdatahash" xmlns:w16se="http://schemas.microsoft.com/office/word/2015/wordml/symex" xmlns:wpg="http://schemas.microsoft.com/office/word/2010/wordprocessingGroup" xmlns:wpi="http://schemas.microsoft.com/office/word/2010/wordprocessingInk" xmlns:wne="http://schemas.microsoft.com/office/word/2006/wordml" xmlns:wps="http://schemas.microsoft.com/office/word/2010/wordprocessingShape" mc:Ignorable="w14 w15 w16se w16cid w16 w16cex w16sdtdh w16du wp14">
   <w:endnote w:type="separator" w:id="-1">
     <w:p>
       <w:pPr>
@@ -2132,7 +2407,7 @@
 </file>
 
 <file path=word/footnotes.xml><?xml version="1.0" encoding="utf-8"?>
-<w:footnotes xmlns:wpc="http://schemas.microsoft.com/office/word/2010/wordprocessingCanvas" xmlns:cx="http://schemas.microsoft.com/office/drawing/2014/chartex" xmlns:cx1="http://schemas.microsoft.com/office/drawing/2015/9/8/chartex" xmlns:cx2="http://schemas.microsoft.com/office/drawing/2015/10/21/chartex" xmlns:cx3="http://schemas.microsoft.com/office/drawing/2016/5/9/chartex" xmlns:cx4="http://schemas.microsoft.com/office/drawing/2016/5/10/chartex" xmlns:cx5="http://schemas.microsoft.com/office/drawing/2016/5/11/chartex" xmlns:cx6="http://schemas.microsoft.com/office/drawing/2016/5/12/chartex" xmlns:cx7="http://schemas.microsoft.com/office/drawing/2016/5/13/chartex" xmlns:cx8="http://schemas.microsoft.com/office/drawing/2016/5/14/chartex" xmlns:mc="http://schemas.openxmlformats.org/markup-compatibility/2006" xmlns:aink="http://schemas.microsoft.com/office/drawing/2016/ink" xmlns:am3d="http://schemas.microsoft.com/office/drawing/2017/model3d" xmlns:o="urn:schemas-microsoft-com:office:office" xmlns:oel="http://schemas.microsoft.com/office/2019/extlst" xmlns:r="http://schemas.openxmlformats.org/officeDocument/2006/relationships" xmlns:m="http://schemas.openxmlformats.org/officeDocument/2006/math" xmlns:v="urn:schemas-microsoft-com:vml" xmlns:wp14="http://schemas.microsoft.com/office/word/2010/wordprocessingDrawing" xmlns:wp="http://schemas.openxmlformats.org/drawingml/2006/wordprocessingDrawing" xmlns:w10="urn:schemas-microsoft-com:office:word" xmlns:w="http://schemas.openxmlformats.org/wordprocessingml/2006/main" xmlns:w14="http://schemas.microsoft.com/office/word/2010/wordml" xmlns:w15="http://schemas.microsoft.com/office/word/2012/wordml" xmlns:w16cex="http://schemas.microsoft.com/office/word/2018/wordml/cex" xmlns:w16cid="http://schemas.microsoft.com/office/word/2016/wordml/cid" xmlns:w16="http://schemas.microsoft.com/office/word/2018/wordml" xmlns:w16sdtdh="http://schemas.microsoft.com/office/word/2020/wordml/sdtdatahash" xmlns:w16se="http://schemas.microsoft.com/office/word/2015/wordml/symex" xmlns:wpg="http://schemas.microsoft.com/office/word/2010/wordprocessingGroup" xmlns:wpi="http://schemas.microsoft.com/office/word/2010/wordprocessingInk" xmlns:wne="http://schemas.microsoft.com/office/word/2006/wordml" xmlns:wps="http://schemas.microsoft.com/office/word/2010/wordprocessingShape" mc:Ignorable="w14 w15 w16se w16cid w16 w16cex w16sdtdh wp14">
+<w:footnotes xmlns:wpc="http://schemas.microsoft.com/office/word/2010/wordprocessingCanvas" xmlns:cx="http://schemas.microsoft.com/office/drawing/2014/chartex" xmlns:cx1="http://schemas.microsoft.com/office/drawing/2015/9/8/chartex" xmlns:cx2="http://schemas.microsoft.com/office/drawing/2015/10/21/chartex" xmlns:cx3="http://schemas.microsoft.com/office/drawing/2016/5/9/chartex" xmlns:cx4="http://schemas.microsoft.com/office/drawing/2016/5/10/chartex" xmlns:cx5="http://schemas.microsoft.com/office/drawing/2016/5/11/chartex" xmlns:cx6="http://schemas.microsoft.com/office/drawing/2016/5/12/chartex" xmlns:cx7="http://schemas.microsoft.com/office/drawing/2016/5/13/chartex" xmlns:cx8="http://schemas.microsoft.com/office/drawing/2016/5/14/chartex" xmlns:mc="http://schemas.openxmlformats.org/markup-compatibility/2006" xmlns:aink="http://schemas.microsoft.com/office/drawing/2016/ink" xmlns:am3d="http://schemas.microsoft.com/office/drawing/2017/model3d" xmlns:o="urn:schemas-microsoft-com:office:office" xmlns:oel="http://schemas.microsoft.com/office/2019/extlst" xmlns:r="http://schemas.openxmlformats.org/officeDocument/2006/relationships" xmlns:m="http://schemas.openxmlformats.org/officeDocument/2006/math" xmlns:v="urn:schemas-microsoft-com:vml" xmlns:wp14="http://schemas.microsoft.com/office/word/2010/wordprocessingDrawing" xmlns:wp="http://schemas.openxmlformats.org/drawingml/2006/wordprocessingDrawing" xmlns:w10="urn:schemas-microsoft-com:office:word" xmlns:w="http://schemas.openxmlformats.org/wordprocessingml/2006/main" xmlns:w14="http://schemas.microsoft.com/office/word/2010/wordml" xmlns:w15="http://schemas.microsoft.com/office/word/2012/wordml" xmlns:w16cex="http://schemas.microsoft.com/office/word/2018/wordml/cex" xmlns:w16cid="http://schemas.microsoft.com/office/word/2016/wordml/cid" xmlns:w16="http://schemas.microsoft.com/office/word/2018/wordml" xmlns:w16du="http://schemas.microsoft.com/office/word/2023/wordml/word16du" xmlns:w16sdtdh="http://schemas.microsoft.com/office/word/2020/wordml/sdtdatahash" xmlns:w16se="http://schemas.microsoft.com/office/word/2015/wordml/symex" xmlns:wpg="http://schemas.microsoft.com/office/word/2010/wordprocessingGroup" xmlns:wpi="http://schemas.microsoft.com/office/word/2010/wordprocessingInk" xmlns:wne="http://schemas.microsoft.com/office/word/2006/wordml" xmlns:wps="http://schemas.microsoft.com/office/word/2010/wordprocessingShape" mc:Ignorable="w14 w15 w16se w16cid w16 w16cex w16sdtdh w16du wp14">
   <w:footnote w:type="separator" w:id="-1">
     <w:p>
       <w:pPr>
@@ -2157,7 +2432,7 @@
 </file>
 
 <file path=word/header1.xml><?xml version="1.0" encoding="utf-8"?>
-<w:hdr xmlns:wpc="http://schemas.microsoft.com/office/word/2010/wordprocessingCanvas" xmlns:cx="http://schemas.microsoft.com/office/drawing/2014/chartex" xmlns:cx1="http://schemas.microsoft.com/office/drawing/2015/9/8/chartex" xmlns:cx2="http://schemas.microsoft.com/office/drawing/2015/10/21/chartex" xmlns:cx3="http://schemas.microsoft.com/office/drawing/2016/5/9/chartex" xmlns:cx4="http://schemas.microsoft.com/office/drawing/2016/5/10/chartex" xmlns:cx5="http://schemas.microsoft.com/office/drawing/2016/5/11/chartex" xmlns:cx6="http://schemas.microsoft.com/office/drawing/2016/5/12/chartex" xmlns:cx7="http://schemas.microsoft.com/office/drawing/2016/5/13/chartex" xmlns:cx8="http://schemas.microsoft.com/office/drawing/2016/5/14/chartex" xmlns:mc="http://schemas.openxmlformats.org/markup-compatibility/2006" xmlns:aink="http://schemas.microsoft.com/office/drawing/2016/ink" xmlns:am3d="http://schemas.microsoft.com/office/drawing/2017/model3d" xmlns:o="urn:schemas-microsoft-com:office:office" xmlns:oel="http://schemas.microsoft.com/office/2019/extlst" xmlns:r="http://schemas.openxmlformats.org/officeDocument/2006/relationships" xmlns:m="http://schemas.openxmlformats.org/officeDocument/2006/math" xmlns:v="urn:schemas-microsoft-com:vml" xmlns:wp14="http://schemas.microsoft.com/office/word/2010/wordprocessingDrawing" xmlns:wp="http://schemas.openxmlformats.org/drawingml/2006/wordprocessingDrawing" xmlns:w10="urn:schemas-microsoft-com:office:word" xmlns:w="http://schemas.openxmlformats.org/wordprocessingml/2006/main" xmlns:w14="http://schemas.microsoft.com/office/word/2010/wordml" xmlns:w15="http://schemas.microsoft.com/office/word/2012/wordml" xmlns:w16cex="http://schemas.microsoft.com/office/word/2018/wordml/cex" xmlns:w16cid="http://schemas.microsoft.com/office/word/2016/wordml/cid" xmlns:w16="http://schemas.microsoft.com/office/word/2018/wordml" xmlns:w16sdtdh="http://schemas.microsoft.com/office/word/2020/wordml/sdtdatahash" xmlns:w16se="http://schemas.microsoft.com/office/word/2015/wordml/symex" xmlns:wpg="http://schemas.microsoft.com/office/word/2010/wordprocessingGroup" xmlns:wpi="http://schemas.microsoft.com/office/word/2010/wordprocessingInk" xmlns:wne="http://schemas.microsoft.com/office/word/2006/wordml" xmlns:wps="http://schemas.microsoft.com/office/word/2010/wordprocessingShape" mc:Ignorable="w14 w15 w16se w16cid w16 w16cex w16sdtdh wp14">
+<w:hdr xmlns:wpc="http://schemas.microsoft.com/office/word/2010/wordprocessingCanvas" xmlns:cx="http://schemas.microsoft.com/office/drawing/2014/chartex" xmlns:cx1="http://schemas.microsoft.com/office/drawing/2015/9/8/chartex" xmlns:cx2="http://schemas.microsoft.com/office/drawing/2015/10/21/chartex" xmlns:cx3="http://schemas.microsoft.com/office/drawing/2016/5/9/chartex" xmlns:cx4="http://schemas.microsoft.com/office/drawing/2016/5/10/chartex" xmlns:cx5="http://schemas.microsoft.com/office/drawing/2016/5/11/chartex" xmlns:cx6="http://schemas.microsoft.com/office/drawing/2016/5/12/chartex" xmlns:cx7="http://schemas.microsoft.com/office/drawing/2016/5/13/chartex" xmlns:cx8="http://schemas.microsoft.com/office/drawing/2016/5/14/chartex" xmlns:mc="http://schemas.openxmlformats.org/markup-compatibility/2006" xmlns:aink="http://schemas.microsoft.com/office/drawing/2016/ink" xmlns:am3d="http://schemas.microsoft.com/office/drawing/2017/model3d" xmlns:o="urn:schemas-microsoft-com:office:office" xmlns:oel="http://schemas.microsoft.com/office/2019/extlst" xmlns:r="http://schemas.openxmlformats.org/officeDocument/2006/relationships" xmlns:m="http://schemas.openxmlformats.org/officeDocument/2006/math" xmlns:v="urn:schemas-microsoft-com:vml" xmlns:wp14="http://schemas.microsoft.com/office/word/2010/wordprocessingDrawing" xmlns:wp="http://schemas.openxmlformats.org/drawingml/2006/wordprocessingDrawing" xmlns:w10="urn:schemas-microsoft-com:office:word" xmlns:w="http://schemas.openxmlformats.org/wordprocessingml/2006/main" xmlns:w14="http://schemas.microsoft.com/office/word/2010/wordml" xmlns:w15="http://schemas.microsoft.com/office/word/2012/wordml" xmlns:w16cex="http://schemas.microsoft.com/office/word/2018/wordml/cex" xmlns:w16cid="http://schemas.microsoft.com/office/word/2016/wordml/cid" xmlns:w16="http://schemas.microsoft.com/office/word/2018/wordml" xmlns:w16du="http://schemas.microsoft.com/office/word/2023/wordml/word16du" xmlns:w16sdtdh="http://schemas.microsoft.com/office/word/2020/wordml/sdtdatahash" xmlns:w16se="http://schemas.microsoft.com/office/word/2015/wordml/symex" xmlns:wpg="http://schemas.microsoft.com/office/word/2010/wordprocessingGroup" xmlns:wpi="http://schemas.microsoft.com/office/word/2010/wordprocessingInk" xmlns:wne="http://schemas.microsoft.com/office/word/2006/wordml" xmlns:wps="http://schemas.microsoft.com/office/word/2010/wordprocessingShape" mc:Ignorable="w14 w15 w16se w16cid w16 w16cex w16sdtdh w16du wp14">
   <w:p>
     <w:pPr>
       <w:pStyle w:val="Header"/>
@@ -2202,7 +2477,7 @@
 </file>
 
 <file path=word/numbering.xml><?xml version="1.0" encoding="utf-8"?>
-<w:numbering xmlns:wpc="http://schemas.microsoft.com/office/word/2010/wordprocessingCanvas" xmlns:cx="http://schemas.microsoft.com/office/drawing/2014/chartex" xmlns:cx1="http://schemas.microsoft.com/office/drawing/2015/9/8/chartex" xmlns:cx2="http://schemas.microsoft.com/office/drawing/2015/10/21/chartex" xmlns:cx3="http://schemas.microsoft.com/office/drawing/2016/5/9/chartex" xmlns:cx4="http://schemas.microsoft.com/office/drawing/2016/5/10/chartex" xmlns:cx5="http://schemas.microsoft.com/office/drawing/2016/5/11/chartex" xmlns:cx6="http://schemas.microsoft.com/office/drawing/2016/5/12/chartex" xmlns:cx7="http://schemas.microsoft.com/office/drawing/2016/5/13/chartex" xmlns:cx8="http://schemas.microsoft.com/office/drawing/2016/5/14/chartex" xmlns:mc="http://schemas.openxmlformats.org/markup-compatibility/2006" xmlns:aink="http://schemas.microsoft.com/office/drawing/2016/ink" xmlns:am3d="http://schemas.microsoft.com/office/drawing/2017/model3d" xmlns:o="urn:schemas-microsoft-com:office:office" xmlns:oel="http://schemas.microsoft.com/office/2019/extlst" xmlns:r="http://schemas.openxmlformats.org/officeDocument/2006/relationships" xmlns:m="http://schemas.openxmlformats.org/officeDocument/2006/math" xmlns:v="urn:schemas-microsoft-com:vml" xmlns:wp14="http://schemas.microsoft.com/office/word/2010/wordprocessingDrawing" xmlns:wp="http://schemas.openxmlformats.org/drawingml/2006/wordprocessingDrawing" xmlns:w10="urn:schemas-microsoft-com:office:word" xmlns:w="http://schemas.openxmlformats.org/wordprocessingml/2006/main" xmlns:w14="http://schemas.microsoft.com/office/word/2010/wordml" xmlns:w15="http://schemas.microsoft.com/office/word/2012/wordml" xmlns:w16cex="http://schemas.microsoft.com/office/word/2018/wordml/cex" xmlns:w16cid="http://schemas.microsoft.com/office/word/2016/wordml/cid" xmlns:w16="http://schemas.microsoft.com/office/word/2018/wordml" xmlns:w16sdtdh="http://schemas.microsoft.com/office/word/2020/wordml/sdtdatahash" xmlns:w16se="http://schemas.microsoft.com/office/word/2015/wordml/symex" xmlns:wpg="http://schemas.microsoft.com/office/word/2010/wordprocessingGroup" xmlns:wpi="http://schemas.microsoft.com/office/word/2010/wordprocessingInk" xmlns:wne="http://schemas.microsoft.com/office/word/2006/wordml" xmlns:wps="http://schemas.microsoft.com/office/word/2010/wordprocessingShape" mc:Ignorable="w14 w15 w16se w16cid w16 w16cex w16sdtdh wp14">
+<w:numbering xmlns:wpc="http://schemas.microsoft.com/office/word/2010/wordprocessingCanvas" xmlns:cx="http://schemas.microsoft.com/office/drawing/2014/chartex" xmlns:cx1="http://schemas.microsoft.com/office/drawing/2015/9/8/chartex" xmlns:cx2="http://schemas.microsoft.com/office/drawing/2015/10/21/chartex" xmlns:cx3="http://schemas.microsoft.com/office/drawing/2016/5/9/chartex" xmlns:cx4="http://schemas.microsoft.com/office/drawing/2016/5/10/chartex" xmlns:cx5="http://schemas.microsoft.com/office/drawing/2016/5/11/chartex" xmlns:cx6="http://schemas.microsoft.com/office/drawing/2016/5/12/chartex" xmlns:cx7="http://schemas.microsoft.com/office/drawing/2016/5/13/chartex" xmlns:cx8="http://schemas.microsoft.com/office/drawing/2016/5/14/chartex" xmlns:mc="http://schemas.openxmlformats.org/markup-compatibility/2006" xmlns:aink="http://schemas.microsoft.com/office/drawing/2016/ink" xmlns:am3d="http://schemas.microsoft.com/office/drawing/2017/model3d" xmlns:o="urn:schemas-microsoft-com:office:office" xmlns:oel="http://schemas.microsoft.com/office/2019/extlst" xmlns:r="http://schemas.openxmlformats.org/officeDocument/2006/relationships" xmlns:m="http://schemas.openxmlformats.org/officeDocument/2006/math" xmlns:v="urn:schemas-microsoft-com:vml" xmlns:wp14="http://schemas.microsoft.com/office/word/2010/wordprocessingDrawing" xmlns:wp="http://schemas.openxmlformats.org/drawingml/2006/wordprocessingDrawing" xmlns:w10="urn:schemas-microsoft-com:office:word" xmlns:w="http://schemas.openxmlformats.org/wordprocessingml/2006/main" xmlns:w14="http://schemas.microsoft.com/office/word/2010/wordml" xmlns:w15="http://schemas.microsoft.com/office/word/2012/wordml" xmlns:w16cex="http://schemas.microsoft.com/office/word/2018/wordml/cex" xmlns:w16cid="http://schemas.microsoft.com/office/word/2016/wordml/cid" xmlns:w16="http://schemas.microsoft.com/office/word/2018/wordml" xmlns:w16du="http://schemas.microsoft.com/office/word/2023/wordml/word16du" xmlns:w16sdtdh="http://schemas.microsoft.com/office/word/2020/wordml/sdtdatahash" xmlns:w16se="http://schemas.microsoft.com/office/word/2015/wordml/symex" xmlns:wpg="http://schemas.microsoft.com/office/word/2010/wordprocessingGroup" xmlns:wpi="http://schemas.microsoft.com/office/word/2010/wordprocessingInk" xmlns:wne="http://schemas.microsoft.com/office/word/2006/wordml" xmlns:wps="http://schemas.microsoft.com/office/word/2010/wordprocessingShape" mc:Ignorable="w14 w15 w16se w16cid w16 w16cex w16sdtdh w16du wp14">
   <w:abstractNum w:abstractNumId="0" w15:restartNumberingAfterBreak="0">
     <w:nsid w:val="064E1D68"/>
     <w:multiLevelType w:val="hybridMultilevel"/>
@@ -2345,87 +2620,87 @@
   </w:abstractNum>
   <w:abstractNum w:abstractNumId="1" w15:restartNumberingAfterBreak="0">
     <w:nsid w:val="0F8E7B8A"/>
-    <w:multiLevelType w:val="hybridMultilevel"/>
-    <w:tmpl w:val="9996744A"/>
-    <w:lvl w:ilvl="0" w:tplc="04090019">
+    <w:multiLevelType w:val="multilevel"/>
+    <w:tmpl w:val="0409001D"/>
+    <w:lvl w:ilvl="0">
+      <w:start w:val="1"/>
+      <w:numFmt w:val="decimal"/>
+      <w:lvlText w:val="%1)"/>
+      <w:lvlJc w:val="left"/>
+      <w:pPr>
+        <w:ind w:left="360" w:hanging="360"/>
+      </w:pPr>
+    </w:lvl>
+    <w:lvl w:ilvl="1">
       <w:start w:val="1"/>
       <w:numFmt w:val="lowerLetter"/>
-      <w:lvlText w:val="%1."/>
+      <w:lvlText w:val="%2)"/>
       <w:lvlJc w:val="left"/>
       <w:pPr>
         <w:ind w:left="720" w:hanging="360"/>
       </w:pPr>
     </w:lvl>
-    <w:lvl w:ilvl="1" w:tplc="04090019" w:tentative="1">
+    <w:lvl w:ilvl="2">
+      <w:start w:val="1"/>
+      <w:numFmt w:val="lowerRoman"/>
+      <w:lvlText w:val="%3)"/>
+      <w:lvlJc w:val="left"/>
+      <w:pPr>
+        <w:ind w:left="1080" w:hanging="360"/>
+      </w:pPr>
+    </w:lvl>
+    <w:lvl w:ilvl="3">
+      <w:start w:val="1"/>
+      <w:numFmt w:val="decimal"/>
+      <w:lvlText w:val="(%4)"/>
+      <w:lvlJc w:val="left"/>
+      <w:pPr>
+        <w:ind w:left="1440" w:hanging="360"/>
+      </w:pPr>
+    </w:lvl>
+    <w:lvl w:ilvl="4">
       <w:start w:val="1"/>
       <w:numFmt w:val="lowerLetter"/>
-      <w:lvlText w:val="%2."/>
-      <w:lvlJc w:val="left"/>
-      <w:pPr>
-        <w:ind w:left="1440" w:hanging="360"/>
-      </w:pPr>
-    </w:lvl>
-    <w:lvl w:ilvl="2" w:tplc="0409001B" w:tentative="1">
+      <w:lvlText w:val="(%5)"/>
+      <w:lvlJc w:val="left"/>
+      <w:pPr>
+        <w:ind w:left="1800" w:hanging="360"/>
+      </w:pPr>
+    </w:lvl>
+    <w:lvl w:ilvl="5">
       <w:start w:val="1"/>
       <w:numFmt w:val="lowerRoman"/>
-      <w:lvlText w:val="%3."/>
-      <w:lvlJc w:val="right"/>
-      <w:pPr>
-        <w:ind w:left="2160" w:hanging="180"/>
-      </w:pPr>
-    </w:lvl>
-    <w:lvl w:ilvl="3" w:tplc="0409000F" w:tentative="1">
-      <w:start w:val="1"/>
-      <w:numFmt w:val="decimal"/>
-      <w:lvlText w:val="%4."/>
-      <w:lvlJc w:val="left"/>
-      <w:pPr>
-        <w:ind w:left="2880" w:hanging="360"/>
-      </w:pPr>
-    </w:lvl>
-    <w:lvl w:ilvl="4" w:tplc="04090019" w:tentative="1">
-      <w:start w:val="1"/>
-      <w:numFmt w:val="lowerLetter"/>
-      <w:lvlText w:val="%5."/>
-      <w:lvlJc w:val="left"/>
-      <w:pPr>
-        <w:ind w:left="3600" w:hanging="360"/>
-      </w:pPr>
-    </w:lvl>
-    <w:lvl w:ilvl="5" w:tplc="0409001B" w:tentative="1">
-      <w:start w:val="1"/>
-      <w:numFmt w:val="lowerRoman"/>
-      <w:lvlText w:val="%6."/>
-      <w:lvlJc w:val="right"/>
-      <w:pPr>
-        <w:ind w:left="4320" w:hanging="180"/>
-      </w:pPr>
-    </w:lvl>
-    <w:lvl w:ilvl="6" w:tplc="0409000F" w:tentative="1">
+      <w:lvlText w:val="(%6)"/>
+      <w:lvlJc w:val="left"/>
+      <w:pPr>
+        <w:ind w:left="2160" w:hanging="360"/>
+      </w:pPr>
+    </w:lvl>
+    <w:lvl w:ilvl="6">
       <w:start w:val="1"/>
       <w:numFmt w:val="decimal"/>
       <w:lvlText w:val="%7."/>
       <w:lvlJc w:val="left"/>
       <w:pPr>
-        <w:ind w:left="5040" w:hanging="360"/>
-      </w:pPr>
-    </w:lvl>
-    <w:lvl w:ilvl="7" w:tplc="04090019" w:tentative="1">
+        <w:ind w:left="2520" w:hanging="360"/>
+      </w:pPr>
+    </w:lvl>
+    <w:lvl w:ilvl="7">
       <w:start w:val="1"/>
       <w:numFmt w:val="lowerLetter"/>
       <w:lvlText w:val="%8."/>
       <w:lvlJc w:val="left"/>
       <w:pPr>
-        <w:ind w:left="5760" w:hanging="360"/>
-      </w:pPr>
-    </w:lvl>
-    <w:lvl w:ilvl="8" w:tplc="0409001B" w:tentative="1">
+        <w:ind w:left="2880" w:hanging="360"/>
+      </w:pPr>
+    </w:lvl>
+    <w:lvl w:ilvl="8">
       <w:start w:val="1"/>
       <w:numFmt w:val="lowerRoman"/>
       <w:lvlText w:val="%9."/>
-      <w:lvlJc w:val="right"/>
-      <w:pPr>
-        <w:ind w:left="6480" w:hanging="180"/>
+      <w:lvlJc w:val="left"/>
+      <w:pPr>
+        <w:ind w:left="3240" w:hanging="360"/>
       </w:pPr>
     </w:lvl>
   </w:abstractNum>
@@ -2520,87 +2795,87 @@
   </w:abstractNum>
   <w:abstractNum w:abstractNumId="3" w15:restartNumberingAfterBreak="0">
     <w:nsid w:val="35ED046F"/>
-    <w:multiLevelType w:val="hybridMultilevel"/>
-    <w:tmpl w:val="9996744A"/>
-    <w:lvl w:ilvl="0" w:tplc="04090019">
+    <w:multiLevelType w:val="multilevel"/>
+    <w:tmpl w:val="0409001D"/>
+    <w:lvl w:ilvl="0">
+      <w:start w:val="1"/>
+      <w:numFmt w:val="decimal"/>
+      <w:lvlText w:val="%1)"/>
+      <w:lvlJc w:val="left"/>
+      <w:pPr>
+        <w:ind w:left="360" w:hanging="360"/>
+      </w:pPr>
+    </w:lvl>
+    <w:lvl w:ilvl="1">
       <w:start w:val="1"/>
       <w:numFmt w:val="lowerLetter"/>
-      <w:lvlText w:val="%1."/>
+      <w:lvlText w:val="%2)"/>
       <w:lvlJc w:val="left"/>
       <w:pPr>
         <w:ind w:left="720" w:hanging="360"/>
       </w:pPr>
     </w:lvl>
-    <w:lvl w:ilvl="1" w:tplc="04090019" w:tentative="1">
+    <w:lvl w:ilvl="2">
+      <w:start w:val="1"/>
+      <w:numFmt w:val="lowerRoman"/>
+      <w:lvlText w:val="%3)"/>
+      <w:lvlJc w:val="left"/>
+      <w:pPr>
+        <w:ind w:left="1080" w:hanging="360"/>
+      </w:pPr>
+    </w:lvl>
+    <w:lvl w:ilvl="3">
+      <w:start w:val="1"/>
+      <w:numFmt w:val="decimal"/>
+      <w:lvlText w:val="(%4)"/>
+      <w:lvlJc w:val="left"/>
+      <w:pPr>
+        <w:ind w:left="1440" w:hanging="360"/>
+      </w:pPr>
+    </w:lvl>
+    <w:lvl w:ilvl="4">
       <w:start w:val="1"/>
       <w:numFmt w:val="lowerLetter"/>
-      <w:lvlText w:val="%2."/>
-      <w:lvlJc w:val="left"/>
-      <w:pPr>
-        <w:ind w:left="1440" w:hanging="360"/>
-      </w:pPr>
-    </w:lvl>
-    <w:lvl w:ilvl="2" w:tplc="0409001B" w:tentative="1">
+      <w:lvlText w:val="(%5)"/>
+      <w:lvlJc w:val="left"/>
+      <w:pPr>
+        <w:ind w:left="1800" w:hanging="360"/>
+      </w:pPr>
+    </w:lvl>
+    <w:lvl w:ilvl="5">
       <w:start w:val="1"/>
       <w:numFmt w:val="lowerRoman"/>
-      <w:lvlText w:val="%3."/>
-      <w:lvlJc w:val="right"/>
-      <w:pPr>
-        <w:ind w:left="2160" w:hanging="180"/>
-      </w:pPr>
-    </w:lvl>
-    <w:lvl w:ilvl="3" w:tplc="0409000F" w:tentative="1">
-      <w:start w:val="1"/>
-      <w:numFmt w:val="decimal"/>
-      <w:lvlText w:val="%4."/>
-      <w:lvlJc w:val="left"/>
-      <w:pPr>
-        <w:ind w:left="2880" w:hanging="360"/>
-      </w:pPr>
-    </w:lvl>
-    <w:lvl w:ilvl="4" w:tplc="04090019" w:tentative="1">
-      <w:start w:val="1"/>
-      <w:numFmt w:val="lowerLetter"/>
-      <w:lvlText w:val="%5."/>
-      <w:lvlJc w:val="left"/>
-      <w:pPr>
-        <w:ind w:left="3600" w:hanging="360"/>
-      </w:pPr>
-    </w:lvl>
-    <w:lvl w:ilvl="5" w:tplc="0409001B" w:tentative="1">
-      <w:start w:val="1"/>
-      <w:numFmt w:val="lowerRoman"/>
-      <w:lvlText w:val="%6."/>
-      <w:lvlJc w:val="right"/>
-      <w:pPr>
-        <w:ind w:left="4320" w:hanging="180"/>
-      </w:pPr>
-    </w:lvl>
-    <w:lvl w:ilvl="6" w:tplc="0409000F" w:tentative="1">
+      <w:lvlText w:val="(%6)"/>
+      <w:lvlJc w:val="left"/>
+      <w:pPr>
+        <w:ind w:left="2160" w:hanging="360"/>
+      </w:pPr>
+    </w:lvl>
+    <w:lvl w:ilvl="6">
       <w:start w:val="1"/>
       <w:numFmt w:val="decimal"/>
       <w:lvlText w:val="%7."/>
       <w:lvlJc w:val="left"/>
       <w:pPr>
-        <w:ind w:left="5040" w:hanging="360"/>
-      </w:pPr>
-    </w:lvl>
-    <w:lvl w:ilvl="7" w:tplc="04090019" w:tentative="1">
+        <w:ind w:left="2520" w:hanging="360"/>
+      </w:pPr>
+    </w:lvl>
+    <w:lvl w:ilvl="7">
       <w:start w:val="1"/>
       <w:numFmt w:val="lowerLetter"/>
       <w:lvlText w:val="%8."/>
       <w:lvlJc w:val="left"/>
       <w:pPr>
-        <w:ind w:left="5760" w:hanging="360"/>
-      </w:pPr>
-    </w:lvl>
-    <w:lvl w:ilvl="8" w:tplc="0409001B" w:tentative="1">
+        <w:ind w:left="2880" w:hanging="360"/>
+      </w:pPr>
+    </w:lvl>
+    <w:lvl w:ilvl="8">
       <w:start w:val="1"/>
       <w:numFmt w:val="lowerRoman"/>
       <w:lvlText w:val="%9."/>
-      <w:lvlJc w:val="right"/>
-      <w:pPr>
-        <w:ind w:left="6480" w:hanging="180"/>
+      <w:lvlJc w:val="left"/>
+      <w:pPr>
+        <w:ind w:left="3240" w:hanging="360"/>
       </w:pPr>
     </w:lvl>
   </w:abstractNum>
@@ -3230,7 +3505,7 @@
 </file>
 
 <file path=word/styles.xml><?xml version="1.0" encoding="utf-8"?>
-<w:styles xmlns:mc="http://schemas.openxmlformats.org/markup-compatibility/2006" xmlns:r="http://schemas.openxmlformats.org/officeDocument/2006/relationships" xmlns:w="http://schemas.openxmlformats.org/wordprocessingml/2006/main" xmlns:w14="http://schemas.microsoft.com/office/word/2010/wordml" xmlns:w15="http://schemas.microsoft.com/office/word/2012/wordml" xmlns:w16cex="http://schemas.microsoft.com/office/word/2018/wordml/cex" xmlns:w16cid="http://schemas.microsoft.com/office/word/2016/wordml/cid" xmlns:w16="http://schemas.microsoft.com/office/word/2018/wordml" xmlns:w16sdtdh="http://schemas.microsoft.com/office/word/2020/wordml/sdtdatahash" xmlns:w16se="http://schemas.microsoft.com/office/word/2015/wordml/symex" mc:Ignorable="w14 w15 w16se w16cid w16 w16cex w16sdtdh">
+<w:styles xmlns:mc="http://schemas.openxmlformats.org/markup-compatibility/2006" xmlns:r="http://schemas.openxmlformats.org/officeDocument/2006/relationships" xmlns:w="http://schemas.openxmlformats.org/wordprocessingml/2006/main" xmlns:w14="http://schemas.microsoft.com/office/word/2010/wordml" xmlns:w15="http://schemas.microsoft.com/office/word/2012/wordml" xmlns:w16cex="http://schemas.microsoft.com/office/word/2018/wordml/cex" xmlns:w16cid="http://schemas.microsoft.com/office/word/2016/wordml/cid" xmlns:w16="http://schemas.microsoft.com/office/word/2018/wordml" xmlns:w16du="http://schemas.microsoft.com/office/word/2023/wordml/word16du" xmlns:w16sdtdh="http://schemas.microsoft.com/office/word/2020/wordml/sdtdatahash" xmlns:w16se="http://schemas.microsoft.com/office/word/2015/wordml/symex" mc:Ignorable="w14 w15 w16se w16cid w16 w16cex w16sdtdh w16du">
   <w:docDefaults>
     <w:rPrDefault>
       <w:rPr>

</xml_diff>

<commit_message>
pll vs nll update
</commit_message>
<xml_diff>
--- a/lacrosse/lacrosse_pll_vs_nll/lacrosse_pll_vs_nll_worksheet.docx
+++ b/lacrosse/lacrosse_pll_vs_nll/lacrosse_pll_vs_nll_worksheet.docx
@@ -1,6 +1,6 @@
 
 <file path=word/document.xml><?xml version="1.0" encoding="utf-8"?>
-<w:document xmlns:wpc="http://schemas.microsoft.com/office/word/2010/wordprocessingCanvas" xmlns:cx="http://schemas.microsoft.com/office/drawing/2014/chartex" xmlns:cx1="http://schemas.microsoft.com/office/drawing/2015/9/8/chartex" xmlns:cx2="http://schemas.microsoft.com/office/drawing/2015/10/21/chartex" xmlns:cx3="http://schemas.microsoft.com/office/drawing/2016/5/9/chartex" xmlns:cx4="http://schemas.microsoft.com/office/drawing/2016/5/10/chartex" xmlns:cx5="http://schemas.microsoft.com/office/drawing/2016/5/11/chartex" xmlns:cx6="http://schemas.microsoft.com/office/drawing/2016/5/12/chartex" xmlns:cx7="http://schemas.microsoft.com/office/drawing/2016/5/13/chartex" xmlns:cx8="http://schemas.microsoft.com/office/drawing/2016/5/14/chartex" xmlns:mc="http://schemas.openxmlformats.org/markup-compatibility/2006" xmlns:aink="http://schemas.microsoft.com/office/drawing/2016/ink" xmlns:am3d="http://schemas.microsoft.com/office/drawing/2017/model3d" xmlns:o="urn:schemas-microsoft-com:office:office" xmlns:oel="http://schemas.microsoft.com/office/2019/extlst" xmlns:r="http://schemas.openxmlformats.org/officeDocument/2006/relationships" xmlns:m="http://schemas.openxmlformats.org/officeDocument/2006/math" xmlns:v="urn:schemas-microsoft-com:vml" xmlns:wp14="http://schemas.microsoft.com/office/word/2010/wordprocessingDrawing" xmlns:wp="http://schemas.openxmlformats.org/drawingml/2006/wordprocessingDrawing" xmlns:w10="urn:schemas-microsoft-com:office:word" xmlns:w="http://schemas.openxmlformats.org/wordprocessingml/2006/main" xmlns:w14="http://schemas.microsoft.com/office/word/2010/wordml" xmlns:w15="http://schemas.microsoft.com/office/word/2012/wordml" xmlns:w16cex="http://schemas.microsoft.com/office/word/2018/wordml/cex" xmlns:w16cid="http://schemas.microsoft.com/office/word/2016/wordml/cid" xmlns:w16="http://schemas.microsoft.com/office/word/2018/wordml" xmlns:w16du="http://schemas.microsoft.com/office/word/2023/wordml/word16du" xmlns:w16sdtdh="http://schemas.microsoft.com/office/word/2020/wordml/sdtdatahash" xmlns:w16se="http://schemas.microsoft.com/office/word/2015/wordml/symex" xmlns:wpg="http://schemas.microsoft.com/office/word/2010/wordprocessingGroup" xmlns:wpi="http://schemas.microsoft.com/office/word/2010/wordprocessingInk" xmlns:wne="http://schemas.microsoft.com/office/word/2006/wordml" xmlns:wps="http://schemas.microsoft.com/office/word/2010/wordprocessingShape" mc:Ignorable="w14 w15 w16se w16cid w16 w16cex w16sdtdh w16du wp14">
+<w:document xmlns:wpc="http://schemas.microsoft.com/office/word/2010/wordprocessingCanvas" xmlns:cx="http://schemas.microsoft.com/office/drawing/2014/chartex" xmlns:cx1="http://schemas.microsoft.com/office/drawing/2015/9/8/chartex" xmlns:mc="http://schemas.openxmlformats.org/markup-compatibility/2006" xmlns:o="urn:schemas-microsoft-com:office:office" xmlns:r="http://schemas.openxmlformats.org/officeDocument/2006/relationships" xmlns:m="http://schemas.openxmlformats.org/officeDocument/2006/math" xmlns:v="urn:schemas-microsoft-com:vml" xmlns:wp14="http://schemas.microsoft.com/office/word/2010/wordprocessingDrawing" xmlns:wp="http://schemas.openxmlformats.org/drawingml/2006/wordprocessingDrawing" xmlns:w10="urn:schemas-microsoft-com:office:word" xmlns:w="http://schemas.openxmlformats.org/wordprocessingml/2006/main" xmlns:w14="http://schemas.microsoft.com/office/word/2010/wordml" xmlns:w15="http://schemas.microsoft.com/office/word/2012/wordml" xmlns:w16se="http://schemas.microsoft.com/office/word/2015/wordml/symex" xmlns:wpg="http://schemas.microsoft.com/office/word/2010/wordprocessingGroup" xmlns:wpi="http://schemas.microsoft.com/office/word/2010/wordprocessingInk" xmlns:wne="http://schemas.microsoft.com/office/word/2006/wordml" xmlns:wps="http://schemas.microsoft.com/office/word/2010/wordprocessingShape" mc:Ignorable="w14 w15 w16se wp14">
   <w:body>
     <w:p>
       <w:pPr>
@@ -36,7 +36,7 @@
             <v:path o:extrusionok="f" gradientshapeok="t" o:connecttype="rect"/>
             <o:lock v:ext="edit" aspectratio="t"/>
           </v:shapetype>
-          <v:shape id="_x0000_s2051" type="#_x0000_t75" alt="" style="position:absolute;left:0;text-align:left;margin-left:275.25pt;margin-top:75.75pt;width:225.75pt;height:196.25pt;z-index:251663360;mso-wrap-edited:f;mso-width-percent:0;mso-height-percent:0;mso-position-horizontal-relative:margin;mso-position-vertical-relative:margin;mso-width-percent:0;mso-height-percent:0">
+          <v:shape id="_x0000_s1027" type="#_x0000_t75" alt="" style="position:absolute;left:0;text-align:left;margin-left:275.25pt;margin-top:75.75pt;width:225.75pt;height:196.25pt;z-index:251663360;mso-wrap-edited:f;mso-width-percent:0;mso-height-percent:0;mso-position-horizontal-relative:margin;mso-position-vertical-relative:margin;mso-width-percent:0;mso-height-percent:0">
             <v:imagedata r:id="rId7" o:title="cowan_graphGoal"/>
             <w10:wrap type="square" anchorx="margin" anchory="margin"/>
           </v:shape>
@@ -307,7 +307,7 @@
               </wp:anchor>
             </w:drawing>
           </mc:Choice>
-          <mc:Fallback>
+          <mc:Fallback xmlns:w16sdtdh="http://schemas.microsoft.com/office/word/2020/wordml/sdtdatahash" xmlns:w16du="http://schemas.microsoft.com/office/word/2023/wordml/word16du" xmlns:w16="http://schemas.microsoft.com/office/word/2018/wordml" xmlns:w16cid="http://schemas.microsoft.com/office/word/2016/wordml/cid" xmlns:w16cex="http://schemas.microsoft.com/office/word/2018/wordml/cex" xmlns:oel="http://schemas.microsoft.com/office/2019/extlst" xmlns:am3d="http://schemas.microsoft.com/office/drawing/2017/model3d" xmlns:aink="http://schemas.microsoft.com/office/drawing/2016/ink" xmlns:cx8="http://schemas.microsoft.com/office/drawing/2016/5/14/chartex" xmlns:cx7="http://schemas.microsoft.com/office/drawing/2016/5/13/chartex" xmlns:cx6="http://schemas.microsoft.com/office/drawing/2016/5/12/chartex" xmlns:cx5="http://schemas.microsoft.com/office/drawing/2016/5/11/chartex" xmlns:cx4="http://schemas.microsoft.com/office/drawing/2016/5/10/chartex" xmlns:cx3="http://schemas.microsoft.com/office/drawing/2016/5/9/chartex" xmlns:cx2="http://schemas.microsoft.com/office/drawing/2015/10/21/chartex">
             <w:pict>
               <v:shapetype w14:anchorId="2A9E9B80" id="_x0000_t202" coordsize="21600,21600" o:spt="202" path="m,l,21600r21600,l21600,xe">
                 <v:stroke joinstyle="miter"/>
@@ -991,15 +991,6 @@
     </w:p>
     <w:p>
       <w:pPr>
-        <w:jc w:val="both"/>
-        <w:rPr>
-          <w:rFonts w:asciiTheme="minorHAnsi" w:hAnsiTheme="minorHAnsi"/>
-          <w:sz w:val="22"/>
-        </w:rPr>
-      </w:pPr>
-    </w:p>
-    <w:p>
-      <w:pPr>
         <w:pStyle w:val="ListParagraph"/>
         <w:numPr>
           <w:ilvl w:val="0"/>
@@ -1293,45 +1284,51 @@
           <w:sz w:val="22"/>
         </w:rPr>
       </w:pPr>
-    </w:p>
-    <w:p>
-      <w:pPr>
-        <w:rPr>
-          <w:rFonts w:asciiTheme="minorHAnsi" w:hAnsiTheme="minorHAnsi"/>
-          <w:sz w:val="22"/>
-        </w:rPr>
-      </w:pPr>
-    </w:p>
-    <w:p>
-      <w:pPr>
-        <w:rPr>
-          <w:rFonts w:asciiTheme="minorHAnsi" w:hAnsiTheme="minorHAnsi"/>
-          <w:sz w:val="22"/>
-        </w:rPr>
-      </w:pPr>
-    </w:p>
-    <w:p>
-      <w:pPr>
-        <w:rPr>
-          <w:rFonts w:asciiTheme="minorHAnsi" w:hAnsiTheme="minorHAnsi"/>
-          <w:sz w:val="22"/>
-        </w:rPr>
-      </w:pPr>
-    </w:p>
-    <w:p>
-      <w:pPr>
-        <w:rPr>
-          <w:rFonts w:asciiTheme="minorHAnsi" w:hAnsiTheme="minorHAnsi"/>
-          <w:sz w:val="22"/>
-        </w:rPr>
-      </w:pPr>
+      <w:r>
+        <w:rPr>
+          <w:rFonts w:asciiTheme="minorHAnsi" w:hAnsiTheme="minorHAnsi"/>
+          <w:sz w:val="22"/>
+        </w:rPr>
+        <w:lastRenderedPageBreak/>
+        <w:t xml:space="preserve">Upon further analysis of the leagues, you discover that the NLL and the PLL </w:t>
+      </w:r>
+      <w:r>
+        <w:rPr>
+          <w:rFonts w:asciiTheme="minorHAnsi" w:hAnsiTheme="minorHAnsi"/>
+          <w:sz w:val="22"/>
+        </w:rPr>
+        <w:t xml:space="preserve">play their games for different amounts of time. The PLL plays games for 48 minutes, while the NLL’s games are 60 minutes long. </w:t>
+      </w:r>
+      <w:r>
+        <w:rPr>
+          <w:rFonts w:asciiTheme="minorHAnsi" w:hAnsiTheme="minorHAnsi"/>
+          <w:sz w:val="22"/>
+        </w:rPr>
+        <w:t xml:space="preserve">In an effort to correct this mistake, we will “scale down” the NLL goals to a </w:t>
+      </w:r>
+      <w:proofErr w:type="gramStart"/>
+      <w:r>
+        <w:rPr>
+          <w:rFonts w:asciiTheme="minorHAnsi" w:hAnsiTheme="minorHAnsi"/>
+          <w:sz w:val="22"/>
+        </w:rPr>
+        <w:t>48 minute</w:t>
+      </w:r>
+      <w:proofErr w:type="gramEnd"/>
+      <w:r>
+        <w:rPr>
+          <w:rFonts w:asciiTheme="minorHAnsi" w:hAnsiTheme="minorHAnsi"/>
+          <w:sz w:val="22"/>
+        </w:rPr>
+        <w:t xml:space="preserve"> rate.</w:t>
+      </w:r>
     </w:p>
     <w:p>
       <w:pPr>
         <w:pStyle w:val="ListParagraph"/>
         <w:numPr>
           <w:ilvl w:val="0"/>
-          <w:numId w:val="8"/>
+          <w:numId w:val="9"/>
         </w:numPr>
         <w:rPr>
           <w:rFonts w:asciiTheme="minorHAnsi" w:hAnsiTheme="minorHAnsi"/>
@@ -1343,58 +1340,99 @@
           <w:rFonts w:asciiTheme="minorHAnsi" w:hAnsiTheme="minorHAnsi"/>
           <w:sz w:val="22"/>
         </w:rPr>
-        <w:t>C</w:t>
-      </w:r>
-      <w:r>
-        <w:rPr>
-          <w:rFonts w:asciiTheme="minorHAnsi" w:hAnsiTheme="minorHAnsi"/>
-          <w:sz w:val="22"/>
-        </w:rPr>
-        <w:t>onstruct a 95% co</w:t>
-      </w:r>
-      <w:r>
-        <w:rPr>
-          <w:rFonts w:asciiTheme="minorHAnsi" w:hAnsiTheme="minorHAnsi"/>
-          <w:sz w:val="22"/>
-        </w:rPr>
-        <w:t>nfidence interval in average goals</w:t>
-      </w:r>
-      <w:r>
-        <w:rPr>
-          <w:rFonts w:asciiTheme="minorHAnsi" w:hAnsiTheme="minorHAnsi"/>
-          <w:sz w:val="22"/>
-        </w:rPr>
-        <w:t xml:space="preserve"> for </w:t>
-      </w:r>
-      <w:r>
-        <w:rPr>
-          <w:rFonts w:asciiTheme="minorHAnsi" w:hAnsiTheme="minorHAnsi"/>
-          <w:sz w:val="22"/>
-        </w:rPr>
-        <w:t>NLL and PLL lacrosse games</w:t>
-      </w:r>
-      <w:r>
-        <w:rPr>
-          <w:rFonts w:asciiTheme="minorHAnsi" w:hAnsiTheme="minorHAnsi"/>
-          <w:sz w:val="22"/>
-        </w:rPr>
-        <w:t>. What do you notice about this confidence interval?</w:t>
-      </w:r>
-    </w:p>
-    <w:p>
-      <w:pPr>
-        <w:ind w:left="720" w:hanging="360"/>
-        <w:rPr>
-          <w:rFonts w:asciiTheme="minorHAnsi" w:hAnsiTheme="minorHAnsi"/>
-          <w:sz w:val="22"/>
-        </w:rPr>
-      </w:pPr>
-      <w:r>
-        <w:rPr>
-          <w:rFonts w:asciiTheme="minorHAnsi" w:hAnsiTheme="minorHAnsi"/>
-          <w:sz w:val="22"/>
-        </w:rPr>
-        <w:br w:type="page"/>
+        <w:t xml:space="preserve">Briefly explain how you could convert the data for the NLL games from </w:t>
+      </w:r>
+      <w:r>
+        <w:rPr>
+          <w:rFonts w:asciiTheme="minorHAnsi" w:hAnsiTheme="minorHAnsi"/>
+          <w:i/>
+          <w:sz w:val="22"/>
+        </w:rPr>
+        <w:t>G</w:t>
+      </w:r>
+      <w:r>
+        <w:rPr>
+          <w:rFonts w:asciiTheme="minorHAnsi" w:hAnsiTheme="minorHAnsi"/>
+          <w:i/>
+          <w:sz w:val="22"/>
+        </w:rPr>
+        <w:t>oal</w:t>
+      </w:r>
+      <w:r>
+        <w:rPr>
+          <w:rFonts w:asciiTheme="minorHAnsi" w:hAnsiTheme="minorHAnsi"/>
+          <w:i/>
+          <w:sz w:val="22"/>
+        </w:rPr>
+        <w:t>s</w:t>
+      </w:r>
+      <w:r>
+        <w:rPr>
+          <w:rFonts w:asciiTheme="minorHAnsi" w:hAnsiTheme="minorHAnsi"/>
+          <w:sz w:val="22"/>
+        </w:rPr>
+        <w:t xml:space="preserve"> into a “scaled down” version of </w:t>
+      </w:r>
+      <w:r>
+        <w:rPr>
+          <w:rFonts w:asciiTheme="minorHAnsi" w:hAnsiTheme="minorHAnsi"/>
+          <w:i/>
+          <w:sz w:val="22"/>
+        </w:rPr>
+        <w:t xml:space="preserve">Goals per 48 </w:t>
+      </w:r>
+      <w:proofErr w:type="spellStart"/>
+      <w:r>
+        <w:rPr>
+          <w:rFonts w:asciiTheme="minorHAnsi" w:hAnsiTheme="minorHAnsi"/>
+          <w:i/>
+          <w:sz w:val="22"/>
+        </w:rPr>
+        <w:t>mins</w:t>
+      </w:r>
+      <w:proofErr w:type="spellEnd"/>
+      <w:r>
+        <w:rPr>
+          <w:rFonts w:asciiTheme="minorHAnsi" w:hAnsiTheme="minorHAnsi"/>
+          <w:sz w:val="22"/>
+        </w:rPr>
+        <w:t>.</w:t>
+      </w:r>
+    </w:p>
+    <w:p>
+      <w:pPr>
+        <w:pStyle w:val="ListParagraph"/>
+        <w:numPr>
+          <w:ilvl w:val="0"/>
+          <w:numId w:val="9"/>
+        </w:numPr>
+        <w:rPr>
+          <w:rFonts w:asciiTheme="minorHAnsi" w:hAnsiTheme="minorHAnsi"/>
+          <w:sz w:val="22"/>
+        </w:rPr>
+      </w:pPr>
+      <w:r>
+        <w:rPr>
+          <w:rFonts w:asciiTheme="minorHAnsi" w:hAnsiTheme="minorHAnsi"/>
+          <w:sz w:val="22"/>
+        </w:rPr>
+        <w:t xml:space="preserve">The output below </w:t>
+      </w:r>
+      <w:proofErr w:type="gramStart"/>
+      <w:r>
+        <w:rPr>
+          <w:rFonts w:asciiTheme="minorHAnsi" w:hAnsiTheme="minorHAnsi"/>
+          <w:sz w:val="22"/>
+        </w:rPr>
+        <w:t>show</w:t>
+      </w:r>
+      <w:proofErr w:type="gramEnd"/>
+      <w:r>
+        <w:rPr>
+          <w:rFonts w:asciiTheme="minorHAnsi" w:hAnsiTheme="minorHAnsi"/>
+          <w:sz w:val="22"/>
+        </w:rPr>
+        <w:t xml:space="preserve"> the numerical and graphical summaries of the Goals per 48 Minutes for NLL and PLL. Use this information to help answer the following questions.</w:t>
       </w:r>
     </w:p>
     <w:p>
@@ -1408,43 +1446,13 @@
         <w:rPr>
           <w:noProof/>
         </w:rPr>
-        <w:lastRenderedPageBreak/>
         <w:pict w14:anchorId="67937C6D">
-          <v:shape id="_x0000_s2050" type="#_x0000_t75" alt="" style="position:absolute;margin-left:301.5pt;margin-top:35.35pt;width:208.5pt;height:184.95pt;z-index:251665408;mso-wrap-edited:f;mso-width-percent:0;mso-height-percent:0;mso-position-horizontal-relative:margin;mso-position-vertical-relative:margin;mso-width-percent:0;mso-height-percent:0">
+          <v:shape id="_x0000_s1026" type="#_x0000_t75" alt="" style="position:absolute;margin-left:318pt;margin-top:117.85pt;width:208.5pt;height:184.95pt;z-index:251665408;mso-wrap-edited:f;mso-width-percent:0;mso-height-percent:0;mso-position-horizontal-relative:margin;mso-position-vertical-relative:margin;mso-width-percent:0;mso-height-percent:0">
             <v:imagedata r:id="rId8" o:title="cowan_graph48"/>
             <w10:wrap type="square" anchorx="margin" anchory="margin"/>
           </v:shape>
         </w:pict>
       </w:r>
-      <w:r>
-        <w:rPr>
-          <w:rFonts w:asciiTheme="minorHAnsi" w:hAnsiTheme="minorHAnsi"/>
-          <w:sz w:val="22"/>
-        </w:rPr>
-        <w:t xml:space="preserve">Upon further analysis of the leagues, you discover that the NLL and the PLL </w:t>
-      </w:r>
-      <w:r>
-        <w:rPr>
-          <w:rFonts w:asciiTheme="minorHAnsi" w:hAnsiTheme="minorHAnsi"/>
-          <w:sz w:val="22"/>
-        </w:rPr>
-        <w:t xml:space="preserve">play their games for different amounts of time. The PLL plays games for 48 minutes, while the NLL’s games are 60 minutes long. </w:t>
-      </w:r>
-      <w:r>
-        <w:rPr>
-          <w:rFonts w:asciiTheme="minorHAnsi" w:hAnsiTheme="minorHAnsi"/>
-          <w:sz w:val="22"/>
-        </w:rPr>
-        <w:t>In an effort to correct this mistake, we will “scale down” the NLL goals to a 48 minute rate.</w:t>
-      </w:r>
-    </w:p>
-    <w:p>
-      <w:pPr>
-        <w:rPr>
-          <w:rFonts w:asciiTheme="minorHAnsi" w:hAnsiTheme="minorHAnsi"/>
-          <w:sz w:val="22"/>
-        </w:rPr>
-      </w:pPr>
       <w:r>
         <w:rPr>
           <w:rFonts w:ascii="Segoe UI" w:eastAsia="Times New Roman" w:hAnsi="Segoe UI" w:cs="Segoe UI"/>
@@ -1545,7 +1553,7 @@
               </wp:anchor>
             </w:drawing>
           </mc:Choice>
-          <mc:Fallback>
+          <mc:Fallback xmlns:w16sdtdh="http://schemas.microsoft.com/office/word/2020/wordml/sdtdatahash" xmlns:w16du="http://schemas.microsoft.com/office/word/2023/wordml/word16du" xmlns:w16="http://schemas.microsoft.com/office/word/2018/wordml" xmlns:w16cid="http://schemas.microsoft.com/office/word/2016/wordml/cid" xmlns:w16cex="http://schemas.microsoft.com/office/word/2018/wordml/cex" xmlns:oel="http://schemas.microsoft.com/office/2019/extlst" xmlns:am3d="http://schemas.microsoft.com/office/drawing/2017/model3d" xmlns:aink="http://schemas.microsoft.com/office/drawing/2016/ink" xmlns:cx8="http://schemas.microsoft.com/office/drawing/2016/5/14/chartex" xmlns:cx7="http://schemas.microsoft.com/office/drawing/2016/5/13/chartex" xmlns:cx6="http://schemas.microsoft.com/office/drawing/2016/5/12/chartex" xmlns:cx5="http://schemas.microsoft.com/office/drawing/2016/5/11/chartex" xmlns:cx4="http://schemas.microsoft.com/office/drawing/2016/5/10/chartex" xmlns:cx3="http://schemas.microsoft.com/office/drawing/2016/5/9/chartex" xmlns:cx2="http://schemas.microsoft.com/office/drawing/2015/10/21/chartex">
             <w:pict>
               <v:shape w14:anchorId="06EF7C7D" id="_x0000_s1027" type="#_x0000_t202" style="position:absolute;margin-left:-8.25pt;margin-top:1.05pt;width:315pt;height:27.75pt;z-index:251661312;visibility:visible;mso-wrap-style:square;mso-width-percent:0;mso-height-percent:0;mso-wrap-distance-left:9pt;mso-wrap-distance-top:3.6pt;mso-wrap-distance-right:9pt;mso-wrap-distance-bottom:3.6pt;mso-position-horizontal:absolute;mso-position-horizontal-relative:margin;mso-position-vertical:absolute;mso-position-vertical-relative:text;mso-width-percent:0;mso-height-percent:0;mso-width-relative:margin;mso-height-relative:margin;v-text-anchor:top" o:gfxdata="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" filled="f" stroked="f">
                 <v:textbox>
@@ -2223,7 +2231,7 @@
       <w:pPr>
         <w:pStyle w:val="ListParagraph"/>
         <w:numPr>
-          <w:ilvl w:val="0"/>
+          <w:ilvl w:val="1"/>
           <w:numId w:val="9"/>
         </w:numPr>
         <w:rPr>
@@ -2231,12 +2239,84 @@
           <w:sz w:val="22"/>
         </w:rPr>
       </w:pPr>
+      <w:r>
+        <w:rPr>
+          <w:rFonts w:asciiTheme="minorHAnsi" w:hAnsiTheme="minorHAnsi"/>
+          <w:sz w:val="22"/>
+        </w:rPr>
+        <w:t>Do t</w:t>
+      </w:r>
+      <w:r>
+        <w:rPr>
+          <w:rFonts w:asciiTheme="minorHAnsi" w:hAnsiTheme="minorHAnsi"/>
+          <w:sz w:val="22"/>
+        </w:rPr>
+        <w:t xml:space="preserve">he </w:t>
+      </w:r>
+      <w:r>
+        <w:rPr>
+          <w:rFonts w:asciiTheme="minorHAnsi" w:hAnsiTheme="minorHAnsi"/>
+          <w:sz w:val="22"/>
+        </w:rPr>
+        <w:t>data provide evidence that, on average</w:t>
+      </w:r>
+      <w:r>
+        <w:rPr>
+          <w:rFonts w:asciiTheme="minorHAnsi" w:hAnsiTheme="minorHAnsi"/>
+          <w:sz w:val="22"/>
+        </w:rPr>
+        <w:t xml:space="preserve">, goals scored </w:t>
+      </w:r>
+      <w:r>
+        <w:rPr>
+          <w:rFonts w:asciiTheme="minorHAnsi" w:hAnsiTheme="minorHAnsi"/>
+          <w:sz w:val="22"/>
+        </w:rPr>
+        <w:t xml:space="preserve">per 48 minutes differ between </w:t>
+      </w:r>
+      <w:r>
+        <w:rPr>
+          <w:rFonts w:asciiTheme="minorHAnsi" w:hAnsiTheme="minorHAnsi"/>
+          <w:sz w:val="22"/>
+        </w:rPr>
+        <w:t>the PLL and N</w:t>
+      </w:r>
+      <w:r>
+        <w:rPr>
+          <w:rFonts w:asciiTheme="minorHAnsi" w:hAnsiTheme="minorHAnsi"/>
+          <w:sz w:val="22"/>
+        </w:rPr>
+        <w:t>LL</w:t>
+      </w:r>
+      <w:r>
+        <w:rPr>
+          <w:rFonts w:asciiTheme="minorHAnsi" w:hAnsiTheme="minorHAnsi"/>
+          <w:sz w:val="22"/>
+        </w:rPr>
+        <w:t xml:space="preserve">? </w:t>
+      </w:r>
+      <w:r>
+        <w:rPr>
+          <w:rFonts w:asciiTheme="minorHAnsi" w:hAnsiTheme="minorHAnsi"/>
+          <w:sz w:val="22"/>
+        </w:rPr>
+        <w:t>Include all the pieces of the appropriate hypothesis test. (Tip: Use a similar process as in Question 2)</w:t>
+      </w:r>
+    </w:p>
+    <w:p>
+      <w:pPr>
+        <w:pStyle w:val="ListParagraph"/>
+        <w:rPr>
+          <w:rFonts w:asciiTheme="minorHAnsi" w:hAnsiTheme="minorHAnsi"/>
+          <w:sz w:val="22"/>
+        </w:rPr>
+      </w:pPr>
     </w:p>
     <w:p>
       <w:pPr>
         <w:pStyle w:val="ListParagraph"/>
         <w:numPr>
-          <w:ilvl w:val="0"/>
+          <w:ilvl w:val="1"/>
           <w:numId w:val="9"/>
         </w:numPr>
         <w:rPr>
@@ -2249,126 +2329,38 @@
           <w:rFonts w:asciiTheme="minorHAnsi" w:hAnsiTheme="minorHAnsi"/>
           <w:sz w:val="22"/>
         </w:rPr>
-        <w:t>Do t</w:t>
-      </w:r>
-      <w:r>
-        <w:rPr>
-          <w:rFonts w:asciiTheme="minorHAnsi" w:hAnsiTheme="minorHAnsi"/>
-          <w:sz w:val="22"/>
-        </w:rPr>
-        <w:t>he new</w:t>
-      </w:r>
-      <w:r>
-        <w:rPr>
-          <w:rFonts w:asciiTheme="minorHAnsi" w:hAnsiTheme="minorHAnsi"/>
-          <w:sz w:val="22"/>
-        </w:rPr>
-        <w:t xml:space="preserve"> data provide evidence that, on average</w:t>
-      </w:r>
-      <w:r>
-        <w:rPr>
-          <w:rFonts w:asciiTheme="minorHAnsi" w:hAnsiTheme="minorHAnsi"/>
-          <w:sz w:val="22"/>
-        </w:rPr>
-        <w:t>, goals scored in the PLL and N</w:t>
-      </w:r>
-      <w:r>
-        <w:rPr>
-          <w:rFonts w:asciiTheme="minorHAnsi" w:hAnsiTheme="minorHAnsi"/>
-          <w:sz w:val="22"/>
-        </w:rPr>
-        <w:t>LL</w:t>
-      </w:r>
-      <w:r>
-        <w:rPr>
-          <w:rFonts w:asciiTheme="minorHAnsi" w:hAnsiTheme="minorHAnsi"/>
-          <w:sz w:val="22"/>
-        </w:rPr>
-        <w:t xml:space="preserve"> differ? Compute a new test statistic and state your findings.</w:t>
-      </w:r>
-    </w:p>
-    <w:p>
-      <w:pPr>
-        <w:ind w:left="360"/>
-        <w:rPr>
-          <w:rFonts w:asciiTheme="minorHAnsi" w:hAnsiTheme="minorHAnsi"/>
-          <w:sz w:val="22"/>
-        </w:rPr>
-      </w:pPr>
-    </w:p>
-    <w:p>
-      <w:pPr>
-        <w:rPr>
-          <w:rFonts w:asciiTheme="minorHAnsi" w:hAnsiTheme="minorHAnsi"/>
-          <w:sz w:val="22"/>
-        </w:rPr>
-      </w:pPr>
-    </w:p>
-    <w:p>
-      <w:pPr>
-        <w:rPr>
-          <w:rFonts w:asciiTheme="minorHAnsi" w:hAnsiTheme="minorHAnsi"/>
-          <w:sz w:val="22"/>
-        </w:rPr>
-      </w:pPr>
-    </w:p>
-    <w:p>
-      <w:pPr>
-        <w:rPr>
-          <w:rFonts w:asciiTheme="minorHAnsi" w:hAnsiTheme="minorHAnsi"/>
-          <w:sz w:val="22"/>
-        </w:rPr>
-      </w:pPr>
-    </w:p>
-    <w:p>
-      <w:pPr>
-        <w:rPr>
-          <w:rFonts w:asciiTheme="minorHAnsi" w:hAnsiTheme="minorHAnsi"/>
-          <w:sz w:val="22"/>
-        </w:rPr>
-      </w:pPr>
-    </w:p>
-    <w:p>
-      <w:pPr>
-        <w:pStyle w:val="ListParagraph"/>
-        <w:numPr>
-          <w:ilvl w:val="0"/>
-          <w:numId w:val="9"/>
-        </w:numPr>
-        <w:rPr>
-          <w:rFonts w:asciiTheme="minorHAnsi" w:hAnsiTheme="minorHAnsi"/>
-          <w:sz w:val="22"/>
-        </w:rPr>
-      </w:pPr>
-      <w:r>
-        <w:rPr>
-          <w:rFonts w:asciiTheme="minorHAnsi" w:hAnsiTheme="minorHAnsi"/>
-          <w:sz w:val="22"/>
-        </w:rPr>
-        <w:t xml:space="preserve">Construct a 95% confidence interval in average goals for NLL and PLL lacrosse games per 48 minutes. </w:t>
-      </w:r>
-      <w:r>
-        <w:rPr>
-          <w:rFonts w:asciiTheme="minorHAnsi" w:hAnsiTheme="minorHAnsi"/>
-          <w:sz w:val="22"/>
-        </w:rPr>
-        <w:br/>
-        <w:t xml:space="preserve">What </w:t>
-      </w:r>
-      <w:r>
-        <w:rPr>
-          <w:rFonts w:asciiTheme="minorHAnsi" w:hAnsiTheme="minorHAnsi"/>
-          <w:sz w:val="22"/>
-        </w:rPr>
-        <w:t>is different about this</w:t>
-      </w:r>
-      <w:r>
-        <w:rPr>
-          <w:rFonts w:asciiTheme="minorHAnsi" w:hAnsiTheme="minorHAnsi"/>
-          <w:sz w:val="22"/>
-        </w:rPr>
-        <w:t xml:space="preserve"> confidence interval?</w:t>
-      </w:r>
+        <w:t xml:space="preserve">In many scenarios, it is useful to extend a conclusion of a hypothesis test by including a confidence interval with the results. Calculate and interpret a 95% confidence interval for the difference in </w:t>
+      </w:r>
+      <w:r>
+        <w:rPr>
+          <w:rFonts w:asciiTheme="minorHAnsi" w:hAnsiTheme="minorHAnsi"/>
+          <w:sz w:val="22"/>
+        </w:rPr>
+        <w:t xml:space="preserve">average goals </w:t>
+      </w:r>
+      <w:r>
+        <w:rPr>
+          <w:rFonts w:asciiTheme="minorHAnsi" w:hAnsiTheme="minorHAnsi"/>
+          <w:sz w:val="22"/>
+        </w:rPr>
+        <w:t xml:space="preserve">per 48 minutes </w:t>
+      </w:r>
+      <w:r>
+        <w:rPr>
+          <w:rFonts w:asciiTheme="minorHAnsi" w:hAnsiTheme="minorHAnsi"/>
+          <w:sz w:val="22"/>
+        </w:rPr>
+        <w:t>for NLL and PLL lacrosse games</w:t>
+      </w:r>
+      <w:r>
+        <w:rPr>
+          <w:rFonts w:asciiTheme="minorHAnsi" w:hAnsiTheme="minorHAnsi"/>
+          <w:sz w:val="22"/>
+        </w:rPr>
+        <w:t>. (Tip: Your interpretation should discuss how much more, on average, PLL scores.)</w:t>
+      </w:r>
+      <w:bookmarkStart w:id="0" w:name="_GoBack"/>
+      <w:bookmarkEnd w:id="0"/>
     </w:p>
     <w:sectPr>
       <w:headerReference w:type="default" r:id="rId9"/>
@@ -2382,7 +2374,7 @@
 </file>
 
 <file path=word/endnotes.xml><?xml version="1.0" encoding="utf-8"?>
-<w:endnotes xmlns:wpc="http://schemas.microsoft.com/office/word/2010/wordprocessingCanvas" xmlns:cx="http://schemas.microsoft.com/office/drawing/2014/chartex" xmlns:cx1="http://schemas.microsoft.com/office/drawing/2015/9/8/chartex" xmlns:cx2="http://schemas.microsoft.com/office/drawing/2015/10/21/chartex" xmlns:cx3="http://schemas.microsoft.com/office/drawing/2016/5/9/chartex" xmlns:cx4="http://schemas.microsoft.com/office/drawing/2016/5/10/chartex" xmlns:cx5="http://schemas.microsoft.com/office/drawing/2016/5/11/chartex" xmlns:cx6="http://schemas.microsoft.com/office/drawing/2016/5/12/chartex" xmlns:cx7="http://schemas.microsoft.com/office/drawing/2016/5/13/chartex" xmlns:cx8="http://schemas.microsoft.com/office/drawing/2016/5/14/chartex" xmlns:mc="http://schemas.openxmlformats.org/markup-compatibility/2006" xmlns:aink="http://schemas.microsoft.com/office/drawing/2016/ink" xmlns:am3d="http://schemas.microsoft.com/office/drawing/2017/model3d" xmlns:o="urn:schemas-microsoft-com:office:office" xmlns:oel="http://schemas.microsoft.com/office/2019/extlst" xmlns:r="http://schemas.openxmlformats.org/officeDocument/2006/relationships" xmlns:m="http://schemas.openxmlformats.org/officeDocument/2006/math" xmlns:v="urn:schemas-microsoft-com:vml" xmlns:wp14="http://schemas.microsoft.com/office/word/2010/wordprocessingDrawing" xmlns:wp="http://schemas.openxmlformats.org/drawingml/2006/wordprocessingDrawing" xmlns:w10="urn:schemas-microsoft-com:office:word" xmlns:w="http://schemas.openxmlformats.org/wordprocessingml/2006/main" xmlns:w14="http://schemas.microsoft.com/office/word/2010/wordml" xmlns:w15="http://schemas.microsoft.com/office/word/2012/wordml" xmlns:w16cex="http://schemas.microsoft.com/office/word/2018/wordml/cex" xmlns:w16cid="http://schemas.microsoft.com/office/word/2016/wordml/cid" xmlns:w16="http://schemas.microsoft.com/office/word/2018/wordml" xmlns:w16du="http://schemas.microsoft.com/office/word/2023/wordml/word16du" xmlns:w16sdtdh="http://schemas.microsoft.com/office/word/2020/wordml/sdtdatahash" xmlns:w16se="http://schemas.microsoft.com/office/word/2015/wordml/symex" xmlns:wpg="http://schemas.microsoft.com/office/word/2010/wordprocessingGroup" xmlns:wpi="http://schemas.microsoft.com/office/word/2010/wordprocessingInk" xmlns:wne="http://schemas.microsoft.com/office/word/2006/wordml" xmlns:wps="http://schemas.microsoft.com/office/word/2010/wordprocessingShape" mc:Ignorable="w14 w15 w16se w16cid w16 w16cex w16sdtdh w16du wp14">
+<w:endnotes xmlns:wpc="http://schemas.microsoft.com/office/word/2010/wordprocessingCanvas" xmlns:cx="http://schemas.microsoft.com/office/drawing/2014/chartex" xmlns:cx1="http://schemas.microsoft.com/office/drawing/2015/9/8/chartex" xmlns:mc="http://schemas.openxmlformats.org/markup-compatibility/2006" xmlns:o="urn:schemas-microsoft-com:office:office" xmlns:r="http://schemas.openxmlformats.org/officeDocument/2006/relationships" xmlns:m="http://schemas.openxmlformats.org/officeDocument/2006/math" xmlns:v="urn:schemas-microsoft-com:vml" xmlns:wp14="http://schemas.microsoft.com/office/word/2010/wordprocessingDrawing" xmlns:wp="http://schemas.openxmlformats.org/drawingml/2006/wordprocessingDrawing" xmlns:w10="urn:schemas-microsoft-com:office:word" xmlns:w="http://schemas.openxmlformats.org/wordprocessingml/2006/main" xmlns:w14="http://schemas.microsoft.com/office/word/2010/wordml" xmlns:w15="http://schemas.microsoft.com/office/word/2012/wordml" xmlns:w16se="http://schemas.microsoft.com/office/word/2015/wordml/symex" xmlns:wpg="http://schemas.microsoft.com/office/word/2010/wordprocessingGroup" xmlns:wpi="http://schemas.microsoft.com/office/word/2010/wordprocessingInk" xmlns:wne="http://schemas.microsoft.com/office/word/2006/wordml" xmlns:wps="http://schemas.microsoft.com/office/word/2010/wordprocessingShape" mc:Ignorable="w14 w15 w16se wp14">
   <w:endnote w:type="separator" w:id="-1">
     <w:p>
       <w:pPr>
@@ -2407,7 +2399,7 @@
 </file>
 
 <file path=word/footnotes.xml><?xml version="1.0" encoding="utf-8"?>
-<w:footnotes xmlns:wpc="http://schemas.microsoft.com/office/word/2010/wordprocessingCanvas" xmlns:cx="http://schemas.microsoft.com/office/drawing/2014/chartex" xmlns:cx1="http://schemas.microsoft.com/office/drawing/2015/9/8/chartex" xmlns:cx2="http://schemas.microsoft.com/office/drawing/2015/10/21/chartex" xmlns:cx3="http://schemas.microsoft.com/office/drawing/2016/5/9/chartex" xmlns:cx4="http://schemas.microsoft.com/office/drawing/2016/5/10/chartex" xmlns:cx5="http://schemas.microsoft.com/office/drawing/2016/5/11/chartex" xmlns:cx6="http://schemas.microsoft.com/office/drawing/2016/5/12/chartex" xmlns:cx7="http://schemas.microsoft.com/office/drawing/2016/5/13/chartex" xmlns:cx8="http://schemas.microsoft.com/office/drawing/2016/5/14/chartex" xmlns:mc="http://schemas.openxmlformats.org/markup-compatibility/2006" xmlns:aink="http://schemas.microsoft.com/office/drawing/2016/ink" xmlns:am3d="http://schemas.microsoft.com/office/drawing/2017/model3d" xmlns:o="urn:schemas-microsoft-com:office:office" xmlns:oel="http://schemas.microsoft.com/office/2019/extlst" xmlns:r="http://schemas.openxmlformats.org/officeDocument/2006/relationships" xmlns:m="http://schemas.openxmlformats.org/officeDocument/2006/math" xmlns:v="urn:schemas-microsoft-com:vml" xmlns:wp14="http://schemas.microsoft.com/office/word/2010/wordprocessingDrawing" xmlns:wp="http://schemas.openxmlformats.org/drawingml/2006/wordprocessingDrawing" xmlns:w10="urn:schemas-microsoft-com:office:word" xmlns:w="http://schemas.openxmlformats.org/wordprocessingml/2006/main" xmlns:w14="http://schemas.microsoft.com/office/word/2010/wordml" xmlns:w15="http://schemas.microsoft.com/office/word/2012/wordml" xmlns:w16cex="http://schemas.microsoft.com/office/word/2018/wordml/cex" xmlns:w16cid="http://schemas.microsoft.com/office/word/2016/wordml/cid" xmlns:w16="http://schemas.microsoft.com/office/word/2018/wordml" xmlns:w16du="http://schemas.microsoft.com/office/word/2023/wordml/word16du" xmlns:w16sdtdh="http://schemas.microsoft.com/office/word/2020/wordml/sdtdatahash" xmlns:w16se="http://schemas.microsoft.com/office/word/2015/wordml/symex" xmlns:wpg="http://schemas.microsoft.com/office/word/2010/wordprocessingGroup" xmlns:wpi="http://schemas.microsoft.com/office/word/2010/wordprocessingInk" xmlns:wne="http://schemas.microsoft.com/office/word/2006/wordml" xmlns:wps="http://schemas.microsoft.com/office/word/2010/wordprocessingShape" mc:Ignorable="w14 w15 w16se w16cid w16 w16cex w16sdtdh w16du wp14">
+<w:footnotes xmlns:wpc="http://schemas.microsoft.com/office/word/2010/wordprocessingCanvas" xmlns:cx="http://schemas.microsoft.com/office/drawing/2014/chartex" xmlns:cx1="http://schemas.microsoft.com/office/drawing/2015/9/8/chartex" xmlns:mc="http://schemas.openxmlformats.org/markup-compatibility/2006" xmlns:o="urn:schemas-microsoft-com:office:office" xmlns:r="http://schemas.openxmlformats.org/officeDocument/2006/relationships" xmlns:m="http://schemas.openxmlformats.org/officeDocument/2006/math" xmlns:v="urn:schemas-microsoft-com:vml" xmlns:wp14="http://schemas.microsoft.com/office/word/2010/wordprocessingDrawing" xmlns:wp="http://schemas.openxmlformats.org/drawingml/2006/wordprocessingDrawing" xmlns:w10="urn:schemas-microsoft-com:office:word" xmlns:w="http://schemas.openxmlformats.org/wordprocessingml/2006/main" xmlns:w14="http://schemas.microsoft.com/office/word/2010/wordml" xmlns:w15="http://schemas.microsoft.com/office/word/2012/wordml" xmlns:w16se="http://schemas.microsoft.com/office/word/2015/wordml/symex" xmlns:wpg="http://schemas.microsoft.com/office/word/2010/wordprocessingGroup" xmlns:wpi="http://schemas.microsoft.com/office/word/2010/wordprocessingInk" xmlns:wne="http://schemas.microsoft.com/office/word/2006/wordml" xmlns:wps="http://schemas.microsoft.com/office/word/2010/wordprocessingShape" mc:Ignorable="w14 w15 w16se wp14">
   <w:footnote w:type="separator" w:id="-1">
     <w:p>
       <w:pPr>
@@ -2432,7 +2424,7 @@
 </file>
 
 <file path=word/header1.xml><?xml version="1.0" encoding="utf-8"?>
-<w:hdr xmlns:wpc="http://schemas.microsoft.com/office/word/2010/wordprocessingCanvas" xmlns:cx="http://schemas.microsoft.com/office/drawing/2014/chartex" xmlns:cx1="http://schemas.microsoft.com/office/drawing/2015/9/8/chartex" xmlns:cx2="http://schemas.microsoft.com/office/drawing/2015/10/21/chartex" xmlns:cx3="http://schemas.microsoft.com/office/drawing/2016/5/9/chartex" xmlns:cx4="http://schemas.microsoft.com/office/drawing/2016/5/10/chartex" xmlns:cx5="http://schemas.microsoft.com/office/drawing/2016/5/11/chartex" xmlns:cx6="http://schemas.microsoft.com/office/drawing/2016/5/12/chartex" xmlns:cx7="http://schemas.microsoft.com/office/drawing/2016/5/13/chartex" xmlns:cx8="http://schemas.microsoft.com/office/drawing/2016/5/14/chartex" xmlns:mc="http://schemas.openxmlformats.org/markup-compatibility/2006" xmlns:aink="http://schemas.microsoft.com/office/drawing/2016/ink" xmlns:am3d="http://schemas.microsoft.com/office/drawing/2017/model3d" xmlns:o="urn:schemas-microsoft-com:office:office" xmlns:oel="http://schemas.microsoft.com/office/2019/extlst" xmlns:r="http://schemas.openxmlformats.org/officeDocument/2006/relationships" xmlns:m="http://schemas.openxmlformats.org/officeDocument/2006/math" xmlns:v="urn:schemas-microsoft-com:vml" xmlns:wp14="http://schemas.microsoft.com/office/word/2010/wordprocessingDrawing" xmlns:wp="http://schemas.openxmlformats.org/drawingml/2006/wordprocessingDrawing" xmlns:w10="urn:schemas-microsoft-com:office:word" xmlns:w="http://schemas.openxmlformats.org/wordprocessingml/2006/main" xmlns:w14="http://schemas.microsoft.com/office/word/2010/wordml" xmlns:w15="http://schemas.microsoft.com/office/word/2012/wordml" xmlns:w16cex="http://schemas.microsoft.com/office/word/2018/wordml/cex" xmlns:w16cid="http://schemas.microsoft.com/office/word/2016/wordml/cid" xmlns:w16="http://schemas.microsoft.com/office/word/2018/wordml" xmlns:w16du="http://schemas.microsoft.com/office/word/2023/wordml/word16du" xmlns:w16sdtdh="http://schemas.microsoft.com/office/word/2020/wordml/sdtdatahash" xmlns:w16se="http://schemas.microsoft.com/office/word/2015/wordml/symex" xmlns:wpg="http://schemas.microsoft.com/office/word/2010/wordprocessingGroup" xmlns:wpi="http://schemas.microsoft.com/office/word/2010/wordprocessingInk" xmlns:wne="http://schemas.microsoft.com/office/word/2006/wordml" xmlns:wps="http://schemas.microsoft.com/office/word/2010/wordprocessingShape" mc:Ignorable="w14 w15 w16se w16cid w16 w16cex w16sdtdh w16du wp14">
+<w:hdr xmlns:wpc="http://schemas.microsoft.com/office/word/2010/wordprocessingCanvas" xmlns:cx="http://schemas.microsoft.com/office/drawing/2014/chartex" xmlns:cx1="http://schemas.microsoft.com/office/drawing/2015/9/8/chartex" xmlns:mc="http://schemas.openxmlformats.org/markup-compatibility/2006" xmlns:o="urn:schemas-microsoft-com:office:office" xmlns:r="http://schemas.openxmlformats.org/officeDocument/2006/relationships" xmlns:m="http://schemas.openxmlformats.org/officeDocument/2006/math" xmlns:v="urn:schemas-microsoft-com:vml" xmlns:wp14="http://schemas.microsoft.com/office/word/2010/wordprocessingDrawing" xmlns:wp="http://schemas.openxmlformats.org/drawingml/2006/wordprocessingDrawing" xmlns:w10="urn:schemas-microsoft-com:office:word" xmlns:w="http://schemas.openxmlformats.org/wordprocessingml/2006/main" xmlns:w14="http://schemas.microsoft.com/office/word/2010/wordml" xmlns:w15="http://schemas.microsoft.com/office/word/2012/wordml" xmlns:w16se="http://schemas.microsoft.com/office/word/2015/wordml/symex" xmlns:wpg="http://schemas.microsoft.com/office/word/2010/wordprocessingGroup" xmlns:wpi="http://schemas.microsoft.com/office/word/2010/wordprocessingInk" xmlns:wne="http://schemas.microsoft.com/office/word/2006/wordml" xmlns:wps="http://schemas.microsoft.com/office/word/2010/wordprocessingShape" mc:Ignorable="w14 w15 w16se wp14">
   <w:p>
     <w:pPr>
       <w:pStyle w:val="Header"/>
@@ -2477,7 +2469,7 @@
 </file>
 
 <file path=word/numbering.xml><?xml version="1.0" encoding="utf-8"?>
-<w:numbering xmlns:wpc="http://schemas.microsoft.com/office/word/2010/wordprocessingCanvas" xmlns:cx="http://schemas.microsoft.com/office/drawing/2014/chartex" xmlns:cx1="http://schemas.microsoft.com/office/drawing/2015/9/8/chartex" xmlns:cx2="http://schemas.microsoft.com/office/drawing/2015/10/21/chartex" xmlns:cx3="http://schemas.microsoft.com/office/drawing/2016/5/9/chartex" xmlns:cx4="http://schemas.microsoft.com/office/drawing/2016/5/10/chartex" xmlns:cx5="http://schemas.microsoft.com/office/drawing/2016/5/11/chartex" xmlns:cx6="http://schemas.microsoft.com/office/drawing/2016/5/12/chartex" xmlns:cx7="http://schemas.microsoft.com/office/drawing/2016/5/13/chartex" xmlns:cx8="http://schemas.microsoft.com/office/drawing/2016/5/14/chartex" xmlns:mc="http://schemas.openxmlformats.org/markup-compatibility/2006" xmlns:aink="http://schemas.microsoft.com/office/drawing/2016/ink" xmlns:am3d="http://schemas.microsoft.com/office/drawing/2017/model3d" xmlns:o="urn:schemas-microsoft-com:office:office" xmlns:oel="http://schemas.microsoft.com/office/2019/extlst" xmlns:r="http://schemas.openxmlformats.org/officeDocument/2006/relationships" xmlns:m="http://schemas.openxmlformats.org/officeDocument/2006/math" xmlns:v="urn:schemas-microsoft-com:vml" xmlns:wp14="http://schemas.microsoft.com/office/word/2010/wordprocessingDrawing" xmlns:wp="http://schemas.openxmlformats.org/drawingml/2006/wordprocessingDrawing" xmlns:w10="urn:schemas-microsoft-com:office:word" xmlns:w="http://schemas.openxmlformats.org/wordprocessingml/2006/main" xmlns:w14="http://schemas.microsoft.com/office/word/2010/wordml" xmlns:w15="http://schemas.microsoft.com/office/word/2012/wordml" xmlns:w16cex="http://schemas.microsoft.com/office/word/2018/wordml/cex" xmlns:w16cid="http://schemas.microsoft.com/office/word/2016/wordml/cid" xmlns:w16="http://schemas.microsoft.com/office/word/2018/wordml" xmlns:w16du="http://schemas.microsoft.com/office/word/2023/wordml/word16du" xmlns:w16sdtdh="http://schemas.microsoft.com/office/word/2020/wordml/sdtdatahash" xmlns:w16se="http://schemas.microsoft.com/office/word/2015/wordml/symex" xmlns:wpg="http://schemas.microsoft.com/office/word/2010/wordprocessingGroup" xmlns:wpi="http://schemas.microsoft.com/office/word/2010/wordprocessingInk" xmlns:wne="http://schemas.microsoft.com/office/word/2006/wordml" xmlns:wps="http://schemas.microsoft.com/office/word/2010/wordprocessingShape" mc:Ignorable="w14 w15 w16se w16cid w16 w16cex w16sdtdh w16du wp14">
+<w:numbering xmlns:wpc="http://schemas.microsoft.com/office/word/2010/wordprocessingCanvas" xmlns:cx="http://schemas.microsoft.com/office/drawing/2014/chartex" xmlns:cx1="http://schemas.microsoft.com/office/drawing/2015/9/8/chartex" xmlns:mc="http://schemas.openxmlformats.org/markup-compatibility/2006" xmlns:o="urn:schemas-microsoft-com:office:office" xmlns:r="http://schemas.openxmlformats.org/officeDocument/2006/relationships" xmlns:m="http://schemas.openxmlformats.org/officeDocument/2006/math" xmlns:v="urn:schemas-microsoft-com:vml" xmlns:wp14="http://schemas.microsoft.com/office/word/2010/wordprocessingDrawing" xmlns:wp="http://schemas.openxmlformats.org/drawingml/2006/wordprocessingDrawing" xmlns:w10="urn:schemas-microsoft-com:office:word" xmlns:w="http://schemas.openxmlformats.org/wordprocessingml/2006/main" xmlns:w14="http://schemas.microsoft.com/office/word/2010/wordml" xmlns:w15="http://schemas.microsoft.com/office/word/2012/wordml" xmlns:w16se="http://schemas.microsoft.com/office/word/2015/wordml/symex" xmlns:wpg="http://schemas.microsoft.com/office/word/2010/wordprocessingGroup" xmlns:wpi="http://schemas.microsoft.com/office/word/2010/wordprocessingInk" xmlns:wne="http://schemas.microsoft.com/office/word/2006/wordml" xmlns:wps="http://schemas.microsoft.com/office/word/2010/wordprocessingShape" mc:Ignorable="w14 w15 w16se wp14">
   <w:abstractNum w:abstractNumId="0" w15:restartNumberingAfterBreak="0">
     <w:nsid w:val="064E1D68"/>
     <w:multiLevelType w:val="hybridMultilevel"/>
@@ -3474,38 +3466,38 @@
       </w:pPr>
     </w:lvl>
   </w:abstractNum>
-  <w:num w:numId="1" w16cid:durableId="1019621481">
+  <w:num w:numId="1">
     <w:abstractNumId w:val="5"/>
   </w:num>
-  <w:num w:numId="2" w16cid:durableId="389035423">
+  <w:num w:numId="2">
     <w:abstractNumId w:val="2"/>
   </w:num>
-  <w:num w:numId="3" w16cid:durableId="2097751571">
+  <w:num w:numId="3">
     <w:abstractNumId w:val="6"/>
   </w:num>
-  <w:num w:numId="4" w16cid:durableId="399911894">
+  <w:num w:numId="4">
     <w:abstractNumId w:val="4"/>
   </w:num>
-  <w:num w:numId="5" w16cid:durableId="2039425219">
+  <w:num w:numId="5">
     <w:abstractNumId w:val="0"/>
   </w:num>
-  <w:num w:numId="6" w16cid:durableId="2046444253">
+  <w:num w:numId="6">
     <w:abstractNumId w:val="8"/>
   </w:num>
-  <w:num w:numId="7" w16cid:durableId="218786373">
+  <w:num w:numId="7">
     <w:abstractNumId w:val="7"/>
   </w:num>
-  <w:num w:numId="8" w16cid:durableId="1513498055">
+  <w:num w:numId="8">
     <w:abstractNumId w:val="3"/>
   </w:num>
-  <w:num w:numId="9" w16cid:durableId="77603636">
+  <w:num w:numId="9">
     <w:abstractNumId w:val="1"/>
   </w:num>
 </w:numbering>
 </file>
 
 <file path=word/styles.xml><?xml version="1.0" encoding="utf-8"?>
-<w:styles xmlns:mc="http://schemas.openxmlformats.org/markup-compatibility/2006" xmlns:r="http://schemas.openxmlformats.org/officeDocument/2006/relationships" xmlns:w="http://schemas.openxmlformats.org/wordprocessingml/2006/main" xmlns:w14="http://schemas.microsoft.com/office/word/2010/wordml" xmlns:w15="http://schemas.microsoft.com/office/word/2012/wordml" xmlns:w16cex="http://schemas.microsoft.com/office/word/2018/wordml/cex" xmlns:w16cid="http://schemas.microsoft.com/office/word/2016/wordml/cid" xmlns:w16="http://schemas.microsoft.com/office/word/2018/wordml" xmlns:w16du="http://schemas.microsoft.com/office/word/2023/wordml/word16du" xmlns:w16sdtdh="http://schemas.microsoft.com/office/word/2020/wordml/sdtdatahash" xmlns:w16se="http://schemas.microsoft.com/office/word/2015/wordml/symex" mc:Ignorable="w14 w15 w16se w16cid w16 w16cex w16sdtdh w16du">
+<w:styles xmlns:mc="http://schemas.openxmlformats.org/markup-compatibility/2006" xmlns:r="http://schemas.openxmlformats.org/officeDocument/2006/relationships" xmlns:w="http://schemas.openxmlformats.org/wordprocessingml/2006/main" xmlns:w14="http://schemas.microsoft.com/office/word/2010/wordml" xmlns:w15="http://schemas.microsoft.com/office/word/2012/wordml" xmlns:w16se="http://schemas.microsoft.com/office/word/2015/wordml/symex" mc:Ignorable="w14 w15 w16se">
   <w:docDefaults>
     <w:rPrDefault>
       <w:rPr>
@@ -3521,7 +3513,7 @@
       </w:pPr>
     </w:pPrDefault>
   </w:docDefaults>
-  <w:latentStyles w:defLockedState="0" w:defUIPriority="99" w:defSemiHidden="0" w:defUnhideWhenUsed="0" w:defQFormat="0" w:count="376">
+  <w:latentStyles w:defLockedState="0" w:defUIPriority="99" w:defSemiHidden="0" w:defUnhideWhenUsed="0" w:defQFormat="0" w:count="371">
     <w:lsdException w:name="Normal" w:uiPriority="0" w:qFormat="1"/>
     <w:lsdException w:name="heading 1" w:uiPriority="9" w:qFormat="1"/>
     <w:lsdException w:name="heading 2" w:semiHidden="1" w:uiPriority="9" w:unhideWhenUsed="1" w:qFormat="1"/>
@@ -3893,11 +3885,6 @@
     <w:lsdException w:name="List Table 5 Dark Accent 6" w:uiPriority="50"/>
     <w:lsdException w:name="List Table 6 Colorful Accent 6" w:uiPriority="51"/>
     <w:lsdException w:name="List Table 7 Colorful Accent 6" w:uiPriority="52"/>
-    <w:lsdException w:name="Mention" w:semiHidden="1" w:unhideWhenUsed="1"/>
-    <w:lsdException w:name="Smart Hyperlink" w:semiHidden="1" w:unhideWhenUsed="1"/>
-    <w:lsdException w:name="Hashtag" w:semiHidden="1" w:unhideWhenUsed="1"/>
-    <w:lsdException w:name="Unresolved Mention" w:semiHidden="1" w:unhideWhenUsed="1"/>
-    <w:lsdException w:name="Smart Link" w:semiHidden="1" w:unhideWhenUsed="1"/>
   </w:latentStyles>
   <w:style w:type="paragraph" w:default="1" w:styleId="Normal">
     <w:name w:val="Normal"/>

</xml_diff>